<commit_message>
bab 4 tambah keterangan di 4.1, 4.1.1-4.1.1.2
</commit_message>
<xml_diff>
--- a/4112316025 - Wahyu Prasojo.docx
+++ b/4112316025 - Wahyu Prasojo.docx
@@ -374,7 +374,7 @@
         <w:pStyle w:val="Heading2"/>
         <w:numPr>
           <w:ilvl w:val="0"/>
-          <w:numId w:val="33"/>
+          <w:numId w:val="29"/>
         </w:numPr>
         <w:ind w:left="567" w:hanging="567"/>
         <w:jc w:val="left"/>
@@ -1549,7 +1549,7 @@
         <w:pStyle w:val="Heading2"/>
         <w:numPr>
           <w:ilvl w:val="0"/>
-          <w:numId w:val="33"/>
+          <w:numId w:val="29"/>
         </w:numPr>
         <w:spacing w:line="480" w:lineRule="auto"/>
         <w:ind w:left="567" w:right="0" w:hanging="567"/>
@@ -1733,7 +1733,7 @@
         <w:pStyle w:val="Heading2"/>
         <w:numPr>
           <w:ilvl w:val="0"/>
-          <w:numId w:val="33"/>
+          <w:numId w:val="29"/>
         </w:numPr>
         <w:ind w:left="567" w:hanging="567"/>
       </w:pPr>
@@ -1908,7 +1908,7 @@
         <w:pStyle w:val="Heading2"/>
         <w:numPr>
           <w:ilvl w:val="0"/>
-          <w:numId w:val="33"/>
+          <w:numId w:val="29"/>
         </w:numPr>
         <w:ind w:left="567" w:hanging="567"/>
       </w:pPr>
@@ -2061,7 +2061,7 @@
         <w:pStyle w:val="Heading2"/>
         <w:numPr>
           <w:ilvl w:val="0"/>
-          <w:numId w:val="33"/>
+          <w:numId w:val="29"/>
         </w:numPr>
         <w:ind w:left="567" w:hanging="567"/>
       </w:pPr>
@@ -2328,7 +2328,7 @@
         <w:pStyle w:val="Heading2"/>
         <w:numPr>
           <w:ilvl w:val="0"/>
-          <w:numId w:val="35"/>
+          <w:numId w:val="30"/>
         </w:numPr>
         <w:spacing w:line="480" w:lineRule="auto"/>
         <w:ind w:left="567" w:hanging="567"/>
@@ -6261,7 +6261,7 @@
         <w:pStyle w:val="Heading2"/>
         <w:numPr>
           <w:ilvl w:val="0"/>
-          <w:numId w:val="35"/>
+          <w:numId w:val="30"/>
         </w:numPr>
         <w:spacing w:line="480" w:lineRule="auto"/>
         <w:ind w:left="567" w:hanging="567"/>
@@ -7530,7 +7530,7 @@
         <w:pStyle w:val="Heading2"/>
         <w:numPr>
           <w:ilvl w:val="0"/>
-          <w:numId w:val="36"/>
+          <w:numId w:val="31"/>
         </w:numPr>
         <w:spacing w:before="0" w:after="160" w:line="480" w:lineRule="auto"/>
         <w:ind w:left="567" w:right="0" w:hanging="567"/>
@@ -7748,7 +7748,7 @@
         <w:pStyle w:val="ListParagraph"/>
         <w:numPr>
           <w:ilvl w:val="0"/>
-          <w:numId w:val="47"/>
+          <w:numId w:val="39"/>
         </w:numPr>
         <w:ind w:left="426"/>
         <w:rPr>
@@ -7771,7 +7771,7 @@
         <w:pStyle w:val="ListParagraph"/>
         <w:numPr>
           <w:ilvl w:val="0"/>
-          <w:numId w:val="48"/>
+          <w:numId w:val="40"/>
         </w:numPr>
         <w:ind w:left="567" w:hanging="567"/>
         <w:rPr>
@@ -7953,7 +7953,7 @@
         <w:pStyle w:val="ListParagraph"/>
         <w:numPr>
           <w:ilvl w:val="0"/>
-          <w:numId w:val="48"/>
+          <w:numId w:val="40"/>
         </w:numPr>
         <w:ind w:left="567" w:hanging="567"/>
         <w:rPr>
@@ -8113,7 +8113,7 @@
         <w:pStyle w:val="ListParagraph"/>
         <w:numPr>
           <w:ilvl w:val="0"/>
-          <w:numId w:val="48"/>
+          <w:numId w:val="40"/>
         </w:numPr>
         <w:ind w:left="567" w:hanging="567"/>
         <w:rPr>
@@ -8209,7 +8209,7 @@
         <w:pStyle w:val="ListParagraph"/>
         <w:numPr>
           <w:ilvl w:val="0"/>
-          <w:numId w:val="48"/>
+          <w:numId w:val="40"/>
         </w:numPr>
         <w:ind w:left="567" w:hanging="567"/>
         <w:rPr>
@@ -8309,7 +8309,7 @@
         <w:pStyle w:val="ListParagraph"/>
         <w:numPr>
           <w:ilvl w:val="0"/>
-          <w:numId w:val="48"/>
+          <w:numId w:val="40"/>
         </w:numPr>
         <w:ind w:left="567" w:hanging="567"/>
         <w:rPr>
@@ -8385,7 +8385,7 @@
         <w:pStyle w:val="ListParagraph"/>
         <w:numPr>
           <w:ilvl w:val="0"/>
-          <w:numId w:val="47"/>
+          <w:numId w:val="39"/>
         </w:numPr>
         <w:ind w:left="426"/>
         <w:rPr>
@@ -8408,7 +8408,7 @@
         <w:pStyle w:val="ListParagraph"/>
         <w:numPr>
           <w:ilvl w:val="0"/>
-          <w:numId w:val="49"/>
+          <w:numId w:val="41"/>
         </w:numPr>
         <w:ind w:left="567" w:hanging="567"/>
         <w:rPr>
@@ -8549,7 +8549,7 @@
         <w:pStyle w:val="ListParagraph"/>
         <w:numPr>
           <w:ilvl w:val="0"/>
-          <w:numId w:val="49"/>
+          <w:numId w:val="41"/>
         </w:numPr>
         <w:ind w:left="567" w:hanging="567"/>
         <w:rPr>
@@ -8646,7 +8646,7 @@
         <w:pStyle w:val="Heading2"/>
         <w:numPr>
           <w:ilvl w:val="0"/>
-          <w:numId w:val="36"/>
+          <w:numId w:val="31"/>
         </w:numPr>
         <w:spacing w:before="0" w:after="160" w:line="480" w:lineRule="auto"/>
         <w:ind w:left="567" w:right="0" w:hanging="567"/>
@@ -8824,7 +8824,7 @@
         <w:pStyle w:val="Heading3"/>
         <w:numPr>
           <w:ilvl w:val="0"/>
-          <w:numId w:val="37"/>
+          <w:numId w:val="32"/>
         </w:numPr>
         <w:ind w:left="567" w:hanging="567"/>
         <w:rPr>
@@ -8875,7 +8875,7 @@
         <w:pStyle w:val="ListParagraph"/>
         <w:numPr>
           <w:ilvl w:val="0"/>
-          <w:numId w:val="26"/>
+          <w:numId w:val="22"/>
         </w:numPr>
         <w:spacing w:after="160" w:line="480" w:lineRule="auto"/>
         <w:ind w:left="993" w:right="0" w:hanging="426"/>
@@ -8957,7 +8957,7 @@
         <w:pStyle w:val="ListParagraph"/>
         <w:numPr>
           <w:ilvl w:val="0"/>
-          <w:numId w:val="26"/>
+          <w:numId w:val="22"/>
         </w:numPr>
         <w:spacing w:after="160" w:line="480" w:lineRule="auto"/>
         <w:ind w:left="993" w:right="0" w:hanging="426"/>
@@ -8977,7 +8977,7 @@
         <w:pStyle w:val="ListParagraph"/>
         <w:numPr>
           <w:ilvl w:val="0"/>
-          <w:numId w:val="26"/>
+          <w:numId w:val="22"/>
         </w:numPr>
         <w:spacing w:after="160" w:line="480" w:lineRule="auto"/>
         <w:ind w:left="993" w:right="0" w:hanging="426"/>
@@ -9005,7 +9005,7 @@
         <w:pStyle w:val="ListParagraph"/>
         <w:numPr>
           <w:ilvl w:val="0"/>
-          <w:numId w:val="26"/>
+          <w:numId w:val="22"/>
         </w:numPr>
         <w:spacing w:after="160" w:line="480" w:lineRule="auto"/>
         <w:ind w:left="993" w:right="0" w:hanging="426"/>
@@ -9033,7 +9033,7 @@
         <w:pStyle w:val="Heading2"/>
         <w:numPr>
           <w:ilvl w:val="0"/>
-          <w:numId w:val="39"/>
+          <w:numId w:val="33"/>
         </w:numPr>
         <w:ind w:left="567" w:hanging="567"/>
         <w:rPr>
@@ -9052,7 +9052,7 @@
         <w:pStyle w:val="ListParagraph"/>
         <w:numPr>
           <w:ilvl w:val="0"/>
-          <w:numId w:val="27"/>
+          <w:numId w:val="23"/>
         </w:numPr>
         <w:spacing w:after="160" w:line="480" w:lineRule="auto"/>
         <w:ind w:left="993" w:right="0" w:hanging="426"/>
@@ -9084,7 +9084,7 @@
         <w:pStyle w:val="ListParagraph"/>
         <w:numPr>
           <w:ilvl w:val="0"/>
-          <w:numId w:val="27"/>
+          <w:numId w:val="23"/>
         </w:numPr>
         <w:spacing w:after="160" w:line="480" w:lineRule="auto"/>
         <w:ind w:left="993" w:right="0" w:hanging="426"/>
@@ -9122,7 +9122,7 @@
         <w:pStyle w:val="ListParagraph"/>
         <w:numPr>
           <w:ilvl w:val="0"/>
-          <w:numId w:val="27"/>
+          <w:numId w:val="23"/>
         </w:numPr>
         <w:spacing w:after="160" w:line="480" w:lineRule="auto"/>
         <w:ind w:left="993" w:right="0" w:hanging="426"/>
@@ -9142,7 +9142,7 @@
         <w:pStyle w:val="ListParagraph"/>
         <w:numPr>
           <w:ilvl w:val="0"/>
-          <w:numId w:val="27"/>
+          <w:numId w:val="23"/>
         </w:numPr>
         <w:spacing w:after="160" w:line="480" w:lineRule="auto"/>
         <w:ind w:left="993" w:right="0" w:hanging="426"/>
@@ -9187,7 +9187,7 @@
         <w:pStyle w:val="ListParagraph"/>
         <w:numPr>
           <w:ilvl w:val="0"/>
-          <w:numId w:val="27"/>
+          <w:numId w:val="23"/>
         </w:numPr>
         <w:spacing w:after="160" w:line="480" w:lineRule="auto"/>
         <w:ind w:left="993" w:right="0" w:hanging="426"/>
@@ -9237,7 +9237,7 @@
         <w:pStyle w:val="Heading2"/>
         <w:numPr>
           <w:ilvl w:val="0"/>
-          <w:numId w:val="40"/>
+          <w:numId w:val="34"/>
         </w:numPr>
         <w:spacing w:before="0" w:after="160" w:line="480" w:lineRule="auto"/>
         <w:ind w:left="567" w:right="0" w:hanging="567"/>
@@ -9644,7 +9644,7 @@
         <w:pStyle w:val="Heading2"/>
         <w:numPr>
           <w:ilvl w:val="0"/>
-          <w:numId w:val="40"/>
+          <w:numId w:val="34"/>
         </w:numPr>
         <w:spacing w:before="0" w:after="160" w:line="480" w:lineRule="auto"/>
         <w:ind w:left="567" w:right="0" w:hanging="567"/>
@@ -9979,7 +9979,7 @@
         <w:pStyle w:val="ListParagraph"/>
         <w:numPr>
           <w:ilvl w:val="0"/>
-          <w:numId w:val="24"/>
+          <w:numId w:val="21"/>
         </w:numPr>
         <w:spacing w:after="160" w:line="480" w:lineRule="auto"/>
         <w:ind w:left="567" w:right="0" w:hanging="283"/>
@@ -9999,7 +9999,7 @@
         <w:pStyle w:val="ListParagraph"/>
         <w:numPr>
           <w:ilvl w:val="0"/>
-          <w:numId w:val="24"/>
+          <w:numId w:val="21"/>
         </w:numPr>
         <w:spacing w:after="160" w:line="480" w:lineRule="auto"/>
         <w:ind w:left="567" w:right="0" w:hanging="283"/>
@@ -10019,7 +10019,7 @@
         <w:pStyle w:val="ListParagraph"/>
         <w:numPr>
           <w:ilvl w:val="0"/>
-          <w:numId w:val="24"/>
+          <w:numId w:val="21"/>
         </w:numPr>
         <w:spacing w:after="160" w:line="480" w:lineRule="auto"/>
         <w:ind w:left="567" w:right="0" w:hanging="283"/>
@@ -10039,7 +10039,7 @@
         <w:pStyle w:val="Heading2"/>
         <w:numPr>
           <w:ilvl w:val="0"/>
-          <w:numId w:val="40"/>
+          <w:numId w:val="34"/>
         </w:numPr>
         <w:spacing w:before="0" w:after="160" w:line="480" w:lineRule="auto"/>
         <w:ind w:left="567" w:right="0" w:hanging="567"/>
@@ -10759,7 +10759,7 @@
           <v:shape id="_x0000_i1025" type="#_x0000_t75" style="width:412.8pt;height:246pt" o:ole="">
             <v:imagedata r:id="rId13" o:title=""/>
           </v:shape>
-          <o:OLEObject Type="Embed" ProgID="Visio.Drawing.15" ShapeID="_x0000_i1025" DrawAspect="Content" ObjectID="_1652293131" r:id="rId14"/>
+          <o:OLEObject Type="Embed" ProgID="Visio.Drawing.15" ShapeID="_x0000_i1025" DrawAspect="Content" ObjectID="_1652441605" r:id="rId14"/>
         </w:object>
       </w:r>
     </w:p>
@@ -11055,7 +11055,7 @@
         <w:pStyle w:val="Heading2"/>
         <w:numPr>
           <w:ilvl w:val="0"/>
-          <w:numId w:val="23"/>
+          <w:numId w:val="20"/>
         </w:numPr>
         <w:spacing w:before="0" w:after="160" w:line="480" w:lineRule="auto"/>
         <w:ind w:left="567" w:right="0" w:hanging="567"/>
@@ -11129,6 +11129,86 @@
           <w:lang w:val="id-ID"/>
         </w:rPr>
         <w:t xml:space="preserve"> digambarkan aktivitas dari aktor dalam penggunaan sistem berikut, antara lain: </w:t>
+      </w:r>
+    </w:p>
+    <w:p>
+      <w:pPr>
+        <w:pStyle w:val="ListParagraph"/>
+        <w:numPr>
+          <w:ilvl w:val="0"/>
+          <w:numId w:val="17"/>
+        </w:numPr>
+        <w:spacing w:after="160" w:line="480" w:lineRule="auto"/>
+        <w:ind w:left="426" w:right="0" w:hanging="426"/>
+        <w:rPr>
+          <w:bCs/>
+          <w:szCs w:val="24"/>
+          <w:lang w:val="id-ID"/>
+        </w:rPr>
+      </w:pPr>
+      <w:r>
+        <w:rPr>
+          <w:bCs/>
+          <w:szCs w:val="24"/>
+          <w:lang w:val="id-ID"/>
+        </w:rPr>
+        <w:t>User</w:t>
+      </w:r>
+    </w:p>
+    <w:p>
+      <w:pPr>
+        <w:pStyle w:val="ListParagraph"/>
+        <w:spacing w:after="160" w:line="480" w:lineRule="auto"/>
+        <w:ind w:left="426" w:right="0" w:firstLine="0"/>
+        <w:rPr>
+          <w:bCs/>
+          <w:szCs w:val="24"/>
+          <w:lang w:val="id-ID"/>
+        </w:rPr>
+      </w:pPr>
+      <w:r>
+        <w:rPr>
+          <w:bCs/>
+          <w:szCs w:val="24"/>
+          <w:lang w:val="id-ID"/>
+        </w:rPr>
+        <w:t xml:space="preserve">Pengguna harus terlebih dulu menambahkan akun </w:t>
+      </w:r>
+      <w:r>
+        <w:rPr>
+          <w:bCs/>
+          <w:i/>
+          <w:iCs/>
+          <w:szCs w:val="24"/>
+          <w:lang w:val="id-ID"/>
+        </w:rPr>
+        <w:t>Bot</w:t>
+      </w:r>
+      <w:r>
+        <w:rPr>
+          <w:bCs/>
+          <w:szCs w:val="24"/>
+          <w:lang w:val="id-ID"/>
+        </w:rPr>
+        <w:t xml:space="preserve"> agar dapat melakukan interaksi pada </w:t>
+      </w:r>
+      <w:r>
+        <w:rPr>
+          <w:bCs/>
+          <w:i/>
+          <w:iCs/>
+          <w:szCs w:val="24"/>
+          <w:lang w:val="id-ID"/>
+        </w:rPr>
+        <w:t>bot</w:t>
+      </w:r>
+      <w:r>
+        <w:rPr>
+          <w:bCs/>
+          <w:szCs w:val="24"/>
+          <w:lang w:val="id-ID"/>
+        </w:rPr>
+        <w:t>. Aktivitas yang dapat dilakukan sebagai berikut:</w:t>
       </w:r>
     </w:p>
     <w:p>
@@ -11139,6 +11219,126 @@
           <w:numId w:val="18"/>
         </w:numPr>
         <w:spacing w:after="160" w:line="480" w:lineRule="auto"/>
+        <w:ind w:left="851" w:right="0" w:hanging="284"/>
+        <w:rPr>
+          <w:bCs/>
+          <w:szCs w:val="24"/>
+          <w:lang w:val="id-ID"/>
+        </w:rPr>
+      </w:pPr>
+      <w:r>
+        <w:rPr>
+          <w:bCs/>
+          <w:szCs w:val="24"/>
+          <w:lang w:val="id-ID"/>
+        </w:rPr>
+        <w:t>Start</w:t>
+      </w:r>
+    </w:p>
+    <w:p>
+      <w:pPr>
+        <w:pStyle w:val="ListParagraph"/>
+        <w:numPr>
+          <w:ilvl w:val="0"/>
+          <w:numId w:val="18"/>
+        </w:numPr>
+        <w:spacing w:after="160" w:line="480" w:lineRule="auto"/>
+        <w:ind w:left="851" w:right="0" w:hanging="284"/>
+        <w:rPr>
+          <w:bCs/>
+          <w:szCs w:val="24"/>
+          <w:lang w:val="id-ID"/>
+        </w:rPr>
+      </w:pPr>
+      <w:r>
+        <w:rPr>
+          <w:bCs/>
+          <w:szCs w:val="24"/>
+          <w:lang w:val="id-ID"/>
+        </w:rPr>
+        <w:t>Melihat kabar terbaru</w:t>
+      </w:r>
+    </w:p>
+    <w:p>
+      <w:pPr>
+        <w:pStyle w:val="ListParagraph"/>
+        <w:numPr>
+          <w:ilvl w:val="0"/>
+          <w:numId w:val="18"/>
+        </w:numPr>
+        <w:spacing w:after="160" w:line="480" w:lineRule="auto"/>
+        <w:ind w:left="851" w:right="0" w:hanging="284"/>
+        <w:rPr>
+          <w:bCs/>
+          <w:szCs w:val="24"/>
+          <w:lang w:val="id-ID"/>
+        </w:rPr>
+      </w:pPr>
+      <w:r>
+        <w:rPr>
+          <w:bCs/>
+          <w:szCs w:val="24"/>
+          <w:lang w:val="id-ID"/>
+        </w:rPr>
+        <w:t>Membuka website resmi BPBD Semarang</w:t>
+      </w:r>
+    </w:p>
+    <w:p>
+      <w:pPr>
+        <w:pStyle w:val="ListParagraph"/>
+        <w:numPr>
+          <w:ilvl w:val="0"/>
+          <w:numId w:val="18"/>
+        </w:numPr>
+        <w:spacing w:after="160" w:line="480" w:lineRule="auto"/>
+        <w:ind w:left="851" w:right="0" w:hanging="284"/>
+        <w:rPr>
+          <w:bCs/>
+          <w:szCs w:val="24"/>
+          <w:lang w:val="id-ID"/>
+        </w:rPr>
+      </w:pPr>
+      <w:r>
+        <w:rPr>
+          <w:bCs/>
+          <w:szCs w:val="24"/>
+          <w:lang w:val="id-ID"/>
+        </w:rPr>
+        <w:t>Melihat akun sosial media BPBD Semarang</w:t>
+      </w:r>
+    </w:p>
+    <w:p>
+      <w:pPr>
+        <w:pStyle w:val="ListParagraph"/>
+        <w:numPr>
+          <w:ilvl w:val="0"/>
+          <w:numId w:val="18"/>
+        </w:numPr>
+        <w:spacing w:after="160" w:line="480" w:lineRule="auto"/>
+        <w:ind w:left="851" w:right="0" w:hanging="284"/>
+        <w:rPr>
+          <w:bCs/>
+          <w:szCs w:val="24"/>
+          <w:lang w:val="id-ID"/>
+        </w:rPr>
+      </w:pPr>
+      <w:r>
+        <w:rPr>
+          <w:bCs/>
+          <w:szCs w:val="24"/>
+          <w:lang w:val="id-ID"/>
+        </w:rPr>
+        <w:t>Menghubungi BPBD Semarang via surel</w:t>
+      </w:r>
+    </w:p>
+    <w:p>
+      <w:pPr>
+        <w:pStyle w:val="ListParagraph"/>
+        <w:numPr>
+          <w:ilvl w:val="0"/>
+          <w:numId w:val="17"/>
+        </w:numPr>
+        <w:spacing w:after="160" w:line="480" w:lineRule="auto"/>
         <w:ind w:left="426" w:right="0" w:hanging="426"/>
         <w:rPr>
           <w:bCs/>
@@ -11152,14 +11352,14 @@
           <w:szCs w:val="24"/>
           <w:lang w:val="id-ID"/>
         </w:rPr>
-        <w:t>User</w:t>
+        <w:t>Admin</w:t>
       </w:r>
     </w:p>
     <w:p>
       <w:pPr>
         <w:pStyle w:val="ListParagraph"/>
         <w:spacing w:after="160" w:line="480" w:lineRule="auto"/>
-        <w:ind w:left="426" w:right="0" w:firstLine="0"/>
+        <w:ind w:left="567" w:right="0" w:firstLine="0"/>
         <w:rPr>
           <w:bCs/>
           <w:szCs w:val="24"/>
@@ -11172,7 +11372,7 @@
           <w:szCs w:val="24"/>
           <w:lang w:val="id-ID"/>
         </w:rPr>
-        <w:t xml:space="preserve">Pengguna harus terlebih dulu menambahkan akun </w:t>
+        <w:t xml:space="preserve">Sebelum admin mengolah informasi yang kemudian diberikan kepada pengguna, admin harus melakukan </w:t>
       </w:r>
       <w:r>
         <w:rPr>
@@ -11182,7 +11382,7 @@
           <w:szCs w:val="24"/>
           <w:lang w:val="id-ID"/>
         </w:rPr>
-        <w:t>Bot</w:t>
+        <w:t>login</w:t>
       </w:r>
       <w:r>
         <w:rPr>
@@ -11190,25 +11390,7 @@
           <w:szCs w:val="24"/>
           <w:lang w:val="id-ID"/>
         </w:rPr>
-        <w:t xml:space="preserve"> agar dapat melakukan interaksi pada </w:t>
-      </w:r>
-      <w:r>
-        <w:rPr>
-          <w:bCs/>
-          <w:i/>
-          <w:iCs/>
-          <w:szCs w:val="24"/>
-          <w:lang w:val="id-ID"/>
-        </w:rPr>
-        <w:t>bot</w:t>
-      </w:r>
-      <w:r>
-        <w:rPr>
-          <w:bCs/>
-          <w:szCs w:val="24"/>
-          <w:lang w:val="id-ID"/>
-        </w:rPr>
-        <w:t>. Aktivitas yang dapat dilakukan sebagai berikut:</w:t>
+        <w:t xml:space="preserve"> pada sistem terlebih dahulu, aktivitas yang dapat dilakukan adalah sebagai berikut:</w:t>
       </w:r>
     </w:p>
     <w:p>
@@ -11219,7 +11401,7 @@
           <w:numId w:val="19"/>
         </w:numPr>
         <w:spacing w:after="160" w:line="480" w:lineRule="auto"/>
-        <w:ind w:left="851" w:right="0" w:hanging="284"/>
+        <w:ind w:left="851" w:right="0" w:hanging="283"/>
         <w:rPr>
           <w:bCs/>
           <w:szCs w:val="24"/>
@@ -11232,7 +11414,7 @@
           <w:szCs w:val="24"/>
           <w:lang w:val="id-ID"/>
         </w:rPr>
-        <w:t>Start</w:t>
+        <w:t>Mengupload tweet berupa teks/gambar/video</w:t>
       </w:r>
     </w:p>
     <w:p>
@@ -11243,7 +11425,7 @@
           <w:numId w:val="19"/>
         </w:numPr>
         <w:spacing w:after="160" w:line="480" w:lineRule="auto"/>
-        <w:ind w:left="851" w:right="0" w:hanging="284"/>
+        <w:ind w:left="851" w:right="0" w:hanging="283"/>
         <w:rPr>
           <w:bCs/>
           <w:szCs w:val="24"/>
@@ -11256,7 +11438,8 @@
           <w:szCs w:val="24"/>
           <w:lang w:val="id-ID"/>
         </w:rPr>
-        <w:t>Melihat kabar terbaru</w:t>
+        <w:lastRenderedPageBreak/>
+        <w:t>Menghapus tweet</w:t>
       </w:r>
     </w:p>
     <w:p>
@@ -11267,7 +11450,7 @@
           <w:numId w:val="19"/>
         </w:numPr>
         <w:spacing w:after="160" w:line="480" w:lineRule="auto"/>
-        <w:ind w:left="851" w:right="0" w:hanging="284"/>
+        <w:ind w:left="851" w:right="0" w:hanging="283"/>
         <w:rPr>
           <w:bCs/>
           <w:szCs w:val="24"/>
@@ -11280,7 +11463,7 @@
           <w:szCs w:val="24"/>
           <w:lang w:val="id-ID"/>
         </w:rPr>
-        <w:t>Membuka website resmi BPBD Semarang</w:t>
+        <w:t>Menanggapi aktivitas pengguna di Twitter</w:t>
       </w:r>
     </w:p>
     <w:p>
@@ -11288,190 +11471,7 @@
         <w:pStyle w:val="ListParagraph"/>
         <w:numPr>
           <w:ilvl w:val="0"/>
-          <w:numId w:val="19"/>
-        </w:numPr>
-        <w:spacing w:after="160" w:line="480" w:lineRule="auto"/>
-        <w:ind w:left="851" w:right="0" w:hanging="284"/>
-        <w:rPr>
-          <w:bCs/>
-          <w:szCs w:val="24"/>
-          <w:lang w:val="id-ID"/>
-        </w:rPr>
-      </w:pPr>
-      <w:r>
-        <w:rPr>
-          <w:bCs/>
-          <w:szCs w:val="24"/>
-          <w:lang w:val="id-ID"/>
-        </w:rPr>
-        <w:t>Melihat akun sosial media BPBD Semarang</w:t>
-      </w:r>
-    </w:p>
-    <w:p>
-      <w:pPr>
-        <w:pStyle w:val="ListParagraph"/>
-        <w:numPr>
-          <w:ilvl w:val="0"/>
-          <w:numId w:val="19"/>
-        </w:numPr>
-        <w:spacing w:after="160" w:line="480" w:lineRule="auto"/>
-        <w:ind w:left="851" w:right="0" w:hanging="284"/>
-        <w:rPr>
-          <w:bCs/>
-          <w:szCs w:val="24"/>
-          <w:lang w:val="id-ID"/>
-        </w:rPr>
-      </w:pPr>
-      <w:r>
-        <w:rPr>
-          <w:bCs/>
-          <w:szCs w:val="24"/>
-          <w:lang w:val="id-ID"/>
-        </w:rPr>
-        <w:t>Menghubungi BPBD Semarang via surel</w:t>
-      </w:r>
-    </w:p>
-    <w:p>
-      <w:pPr>
-        <w:pStyle w:val="ListParagraph"/>
-        <w:numPr>
-          <w:ilvl w:val="0"/>
-          <w:numId w:val="18"/>
-        </w:numPr>
-        <w:spacing w:after="160" w:line="480" w:lineRule="auto"/>
-        <w:ind w:left="426" w:right="0" w:hanging="426"/>
-        <w:rPr>
-          <w:bCs/>
-          <w:szCs w:val="24"/>
-          <w:lang w:val="id-ID"/>
-        </w:rPr>
-      </w:pPr>
-      <w:r>
-        <w:rPr>
-          <w:bCs/>
-          <w:szCs w:val="24"/>
-          <w:lang w:val="id-ID"/>
-        </w:rPr>
-        <w:t>Admin</w:t>
-      </w:r>
-    </w:p>
-    <w:p>
-      <w:pPr>
-        <w:pStyle w:val="ListParagraph"/>
-        <w:spacing w:after="160" w:line="480" w:lineRule="auto"/>
-        <w:ind w:left="567" w:right="0" w:firstLine="0"/>
-        <w:rPr>
-          <w:bCs/>
-          <w:szCs w:val="24"/>
-          <w:lang w:val="id-ID"/>
-        </w:rPr>
-      </w:pPr>
-      <w:r>
-        <w:rPr>
-          <w:bCs/>
-          <w:szCs w:val="24"/>
-          <w:lang w:val="id-ID"/>
-        </w:rPr>
-        <w:t xml:space="preserve">Sebelum admin mengolah informasi yang kemudian diberikan kepada pengguna, admin harus melakukan </w:t>
-      </w:r>
-      <w:r>
-        <w:rPr>
-          <w:bCs/>
-          <w:i/>
-          <w:iCs/>
-          <w:szCs w:val="24"/>
-          <w:lang w:val="id-ID"/>
-        </w:rPr>
-        <w:t>login</w:t>
-      </w:r>
-      <w:r>
-        <w:rPr>
-          <w:bCs/>
-          <w:szCs w:val="24"/>
-          <w:lang w:val="id-ID"/>
-        </w:rPr>
-        <w:t xml:space="preserve"> pada sistem terlebih dahulu, aktivitas yang dapat dilakukan adalah sebagai berikut:</w:t>
-      </w:r>
-    </w:p>
-    <w:p>
-      <w:pPr>
-        <w:pStyle w:val="ListParagraph"/>
-        <w:numPr>
-          <w:ilvl w:val="0"/>
-          <w:numId w:val="20"/>
-        </w:numPr>
-        <w:spacing w:after="160" w:line="480" w:lineRule="auto"/>
-        <w:ind w:left="851" w:right="0" w:hanging="283"/>
-        <w:rPr>
-          <w:bCs/>
-          <w:szCs w:val="24"/>
-          <w:lang w:val="id-ID"/>
-        </w:rPr>
-      </w:pPr>
-      <w:r>
-        <w:rPr>
-          <w:bCs/>
-          <w:szCs w:val="24"/>
-          <w:lang w:val="id-ID"/>
-        </w:rPr>
-        <w:t>Mengupload tweet berupa teks/gambar/video</w:t>
-      </w:r>
-    </w:p>
-    <w:p>
-      <w:pPr>
-        <w:pStyle w:val="ListParagraph"/>
-        <w:numPr>
-          <w:ilvl w:val="0"/>
-          <w:numId w:val="20"/>
-        </w:numPr>
-        <w:spacing w:after="160" w:line="480" w:lineRule="auto"/>
-        <w:ind w:left="851" w:right="0" w:hanging="283"/>
-        <w:rPr>
-          <w:bCs/>
-          <w:szCs w:val="24"/>
-          <w:lang w:val="id-ID"/>
-        </w:rPr>
-      </w:pPr>
-      <w:r>
-        <w:rPr>
-          <w:bCs/>
-          <w:szCs w:val="24"/>
-          <w:lang w:val="id-ID"/>
-        </w:rPr>
-        <w:lastRenderedPageBreak/>
-        <w:t>Menghapus tweet</w:t>
-      </w:r>
-    </w:p>
-    <w:p>
-      <w:pPr>
-        <w:pStyle w:val="ListParagraph"/>
-        <w:numPr>
-          <w:ilvl w:val="0"/>
-          <w:numId w:val="20"/>
-        </w:numPr>
-        <w:spacing w:after="160" w:line="480" w:lineRule="auto"/>
-        <w:ind w:left="851" w:right="0" w:hanging="283"/>
-        <w:rPr>
-          <w:bCs/>
-          <w:szCs w:val="24"/>
-          <w:lang w:val="id-ID"/>
-        </w:rPr>
-      </w:pPr>
-      <w:r>
-        <w:rPr>
-          <w:bCs/>
-          <w:szCs w:val="24"/>
-          <w:lang w:val="id-ID"/>
-        </w:rPr>
-        <w:t>Menanggapi aktivitas pengguna di Twitter</w:t>
-      </w:r>
-    </w:p>
-    <w:p>
-      <w:pPr>
-        <w:pStyle w:val="ListParagraph"/>
-        <w:numPr>
-          <w:ilvl w:val="0"/>
-          <w:numId w:val="18"/>
+          <w:numId w:val="17"/>
         </w:numPr>
         <w:spacing w:after="160" w:line="480" w:lineRule="auto"/>
         <w:ind w:left="426" w:right="0" w:hanging="426"/>
@@ -11577,7 +11577,7 @@
           <v:shape id="_x0000_i1026" type="#_x0000_t75" style="width:408pt;height:305.4pt" o:ole="">
             <v:imagedata r:id="rId15" o:title=""/>
           </v:shape>
-          <o:OLEObject Type="Embed" ProgID="Visio.Drawing.15" ShapeID="_x0000_i1026" DrawAspect="Content" ObjectID="_1652293132" r:id="rId16"/>
+          <o:OLEObject Type="Embed" ProgID="Visio.Drawing.15" ShapeID="_x0000_i1026" DrawAspect="Content" ObjectID="_1652441606" r:id="rId16"/>
         </w:object>
       </w:r>
     </w:p>
@@ -11745,7 +11745,7 @@
         <w:pStyle w:val="Heading2"/>
         <w:numPr>
           <w:ilvl w:val="0"/>
-          <w:numId w:val="23"/>
+          <w:numId w:val="20"/>
         </w:numPr>
         <w:spacing w:before="0" w:after="160" w:line="480" w:lineRule="auto"/>
         <w:ind w:left="567" w:right="0" w:hanging="567"/>
@@ -12025,7 +12025,7 @@
           <v:shape id="_x0000_i1027" type="#_x0000_t75" style="width:103.8pt;height:361.8pt" o:ole="">
             <v:imagedata r:id="rId17" o:title=""/>
           </v:shape>
-          <o:OLEObject Type="Embed" ProgID="Visio.Drawing.15" ShapeID="_x0000_i1027" DrawAspect="Content" ObjectID="_1652293133" r:id="rId18"/>
+          <o:OLEObject Type="Embed" ProgID="Visio.Drawing.15" ShapeID="_x0000_i1027" DrawAspect="Content" ObjectID="_1652441607" r:id="rId18"/>
         </w:object>
       </w:r>
     </w:p>
@@ -12111,7 +12111,7 @@
         <w:pStyle w:val="Heading2"/>
         <w:numPr>
           <w:ilvl w:val="0"/>
-          <w:numId w:val="23"/>
+          <w:numId w:val="20"/>
         </w:numPr>
         <w:ind w:left="567" w:hanging="567"/>
         <w:rPr>
@@ -12241,7 +12241,7 @@
         <w:pStyle w:val="ListParagraph"/>
         <w:numPr>
           <w:ilvl w:val="0"/>
-          <w:numId w:val="28"/>
+          <w:numId w:val="24"/>
         </w:numPr>
         <w:spacing w:after="160" w:line="480" w:lineRule="auto"/>
         <w:ind w:left="284" w:right="0" w:hanging="284"/>
@@ -12261,7 +12261,7 @@
         <w:pStyle w:val="ListParagraph"/>
         <w:numPr>
           <w:ilvl w:val="0"/>
-          <w:numId w:val="29"/>
+          <w:numId w:val="25"/>
         </w:numPr>
         <w:spacing w:after="160" w:line="480" w:lineRule="auto"/>
         <w:ind w:left="709" w:right="0"/>
@@ -12281,7 +12281,7 @@
         <w:pStyle w:val="ListParagraph"/>
         <w:numPr>
           <w:ilvl w:val="0"/>
-          <w:numId w:val="29"/>
+          <w:numId w:val="25"/>
         </w:numPr>
         <w:spacing w:after="160" w:line="480" w:lineRule="auto"/>
         <w:ind w:left="709" w:right="0"/>
@@ -12301,7 +12301,7 @@
         <w:pStyle w:val="ListParagraph"/>
         <w:numPr>
           <w:ilvl w:val="0"/>
-          <w:numId w:val="29"/>
+          <w:numId w:val="25"/>
         </w:numPr>
         <w:spacing w:after="160" w:line="480" w:lineRule="auto"/>
         <w:ind w:left="709" w:right="0"/>
@@ -12321,7 +12321,7 @@
         <w:pStyle w:val="ListParagraph"/>
         <w:numPr>
           <w:ilvl w:val="0"/>
-          <w:numId w:val="29"/>
+          <w:numId w:val="25"/>
         </w:numPr>
         <w:spacing w:after="160" w:line="480" w:lineRule="auto"/>
         <w:ind w:left="709" w:right="0"/>
@@ -12341,7 +12341,7 @@
         <w:pStyle w:val="ListParagraph"/>
         <w:numPr>
           <w:ilvl w:val="0"/>
-          <w:numId w:val="29"/>
+          <w:numId w:val="25"/>
         </w:numPr>
         <w:spacing w:after="160" w:line="480" w:lineRule="auto"/>
         <w:ind w:left="709" w:right="0"/>
@@ -12361,7 +12361,7 @@
         <w:pStyle w:val="ListParagraph"/>
         <w:numPr>
           <w:ilvl w:val="0"/>
-          <w:numId w:val="28"/>
+          <w:numId w:val="24"/>
         </w:numPr>
         <w:spacing w:after="160" w:line="480" w:lineRule="auto"/>
         <w:ind w:left="284" w:right="0" w:hanging="284"/>
@@ -12381,7 +12381,7 @@
         <w:pStyle w:val="ListParagraph"/>
         <w:numPr>
           <w:ilvl w:val="0"/>
-          <w:numId w:val="30"/>
+          <w:numId w:val="26"/>
         </w:numPr>
         <w:spacing w:after="160" w:line="480" w:lineRule="auto"/>
         <w:ind w:left="709" w:right="0"/>
@@ -12407,7 +12407,7 @@
         <w:pStyle w:val="ListParagraph"/>
         <w:numPr>
           <w:ilvl w:val="0"/>
-          <w:numId w:val="28"/>
+          <w:numId w:val="24"/>
         </w:numPr>
         <w:spacing w:after="160" w:line="480" w:lineRule="auto"/>
         <w:ind w:left="284" w:right="0" w:hanging="284"/>
@@ -12427,7 +12427,7 @@
         <w:pStyle w:val="ListParagraph"/>
         <w:numPr>
           <w:ilvl w:val="0"/>
-          <w:numId w:val="30"/>
+          <w:numId w:val="26"/>
         </w:numPr>
         <w:spacing w:after="160" w:line="480" w:lineRule="auto"/>
         <w:ind w:left="709" w:right="0"/>
@@ -12503,7 +12503,7 @@
         <w:pStyle w:val="ListParagraph"/>
         <w:numPr>
           <w:ilvl w:val="0"/>
-          <w:numId w:val="31"/>
+          <w:numId w:val="27"/>
         </w:numPr>
         <w:spacing w:after="160" w:line="480" w:lineRule="auto"/>
         <w:ind w:left="426" w:right="0" w:hanging="426"/>
@@ -12690,7 +12690,7 @@
         <w:pStyle w:val="ListParagraph"/>
         <w:numPr>
           <w:ilvl w:val="0"/>
-          <w:numId w:val="31"/>
+          <w:numId w:val="27"/>
         </w:numPr>
         <w:spacing w:after="160" w:line="480" w:lineRule="auto"/>
         <w:ind w:left="284" w:right="0" w:hanging="284"/>
@@ -12946,7 +12946,7 @@
         <w:pStyle w:val="ListParagraph"/>
         <w:numPr>
           <w:ilvl w:val="0"/>
-          <w:numId w:val="31"/>
+          <w:numId w:val="27"/>
         </w:numPr>
         <w:spacing w:after="160" w:line="480" w:lineRule="auto"/>
         <w:ind w:left="426" w:right="0" w:hanging="426"/>
@@ -13221,7 +13221,7 @@
         <w:pStyle w:val="ListParagraph"/>
         <w:numPr>
           <w:ilvl w:val="0"/>
-          <w:numId w:val="31"/>
+          <w:numId w:val="27"/>
         </w:numPr>
         <w:spacing w:after="160" w:line="480" w:lineRule="auto"/>
         <w:ind w:left="426" w:right="0" w:hanging="426"/>
@@ -13358,7 +13358,7 @@
         <w:pStyle w:val="ListParagraph"/>
         <w:numPr>
           <w:ilvl w:val="0"/>
-          <w:numId w:val="31"/>
+          <w:numId w:val="27"/>
         </w:numPr>
         <w:spacing w:after="160" w:line="480" w:lineRule="auto"/>
         <w:ind w:left="426" w:right="0" w:hanging="426"/>
@@ -13652,7 +13652,7 @@
         <w:pStyle w:val="ListParagraph"/>
         <w:numPr>
           <w:ilvl w:val="0"/>
-          <w:numId w:val="32"/>
+          <w:numId w:val="28"/>
         </w:numPr>
         <w:spacing w:after="160" w:line="480" w:lineRule="auto"/>
         <w:ind w:left="426" w:right="0" w:hanging="426"/>
@@ -13870,7 +13870,7 @@
         <w:pStyle w:val="ListParagraph"/>
         <w:numPr>
           <w:ilvl w:val="0"/>
-          <w:numId w:val="32"/>
+          <w:numId w:val="28"/>
         </w:numPr>
         <w:spacing w:after="160" w:line="480" w:lineRule="auto"/>
         <w:ind w:left="426" w:right="0" w:hanging="426"/>
@@ -14131,7 +14131,7 @@
         <w:pStyle w:val="ListParagraph"/>
         <w:numPr>
           <w:ilvl w:val="0"/>
-          <w:numId w:val="32"/>
+          <w:numId w:val="28"/>
         </w:numPr>
         <w:spacing w:after="160" w:line="480" w:lineRule="auto"/>
         <w:ind w:left="426" w:right="0" w:hanging="426"/>
@@ -14287,7 +14287,7 @@
         <w:pStyle w:val="ListParagraph"/>
         <w:numPr>
           <w:ilvl w:val="0"/>
-          <w:numId w:val="32"/>
+          <w:numId w:val="28"/>
         </w:numPr>
         <w:spacing w:after="160" w:line="480" w:lineRule="auto"/>
         <w:ind w:left="426" w:right="0" w:hanging="426"/>
@@ -14507,7 +14507,7 @@
         <w:pStyle w:val="ListParagraph"/>
         <w:numPr>
           <w:ilvl w:val="0"/>
-          <w:numId w:val="32"/>
+          <w:numId w:val="28"/>
         </w:numPr>
         <w:spacing w:after="160" w:line="480" w:lineRule="auto"/>
         <w:ind w:left="426" w:right="0" w:hanging="426"/>
@@ -14800,7 +14800,7 @@
         <w:pStyle w:val="ListParagraph"/>
         <w:numPr>
           <w:ilvl w:val="0"/>
-          <w:numId w:val="32"/>
+          <w:numId w:val="28"/>
         </w:numPr>
         <w:spacing w:after="160" w:line="480" w:lineRule="auto"/>
         <w:ind w:left="426" w:right="0" w:hanging="426"/>
@@ -15084,7 +15084,7 @@
         <w:pStyle w:val="ListParagraph"/>
         <w:numPr>
           <w:ilvl w:val="0"/>
-          <w:numId w:val="32"/>
+          <w:numId w:val="28"/>
         </w:numPr>
         <w:spacing w:after="160" w:line="480" w:lineRule="auto"/>
         <w:ind w:left="426" w:right="0" w:hanging="426"/>
@@ -15455,7 +15455,7 @@
         <w:pStyle w:val="ListParagraph"/>
         <w:numPr>
           <w:ilvl w:val="0"/>
-          <w:numId w:val="32"/>
+          <w:numId w:val="28"/>
         </w:numPr>
         <w:spacing w:after="160" w:line="480" w:lineRule="auto"/>
         <w:ind w:left="426" w:right="0" w:hanging="426"/>
@@ -15765,7 +15765,7 @@
         <w:pStyle w:val="ListParagraph"/>
         <w:numPr>
           <w:ilvl w:val="0"/>
-          <w:numId w:val="32"/>
+          <w:numId w:val="28"/>
         </w:numPr>
         <w:spacing w:after="160" w:line="480" w:lineRule="auto"/>
         <w:ind w:left="426" w:right="0" w:hanging="426"/>
@@ -16113,7 +16113,7 @@
         <w:pStyle w:val="ListParagraph"/>
         <w:numPr>
           <w:ilvl w:val="0"/>
-          <w:numId w:val="32"/>
+          <w:numId w:val="28"/>
         </w:numPr>
         <w:spacing w:after="160" w:line="480" w:lineRule="auto"/>
         <w:ind w:left="426" w:right="0" w:hanging="426"/>
@@ -16200,7 +16200,7 @@
         <w:pStyle w:val="Heading2"/>
         <w:numPr>
           <w:ilvl w:val="0"/>
-          <w:numId w:val="23"/>
+          <w:numId w:val="20"/>
         </w:numPr>
         <w:ind w:left="567" w:hanging="567"/>
         <w:rPr>
@@ -16279,7 +16279,7 @@
         <w:pStyle w:val="ListParagraph"/>
         <w:numPr>
           <w:ilvl w:val="0"/>
-          <w:numId w:val="50"/>
+          <w:numId w:val="42"/>
         </w:numPr>
         <w:ind w:left="567" w:hanging="567"/>
         <w:rPr>
@@ -16372,7 +16372,7 @@
         <w:pStyle w:val="ListParagraph"/>
         <w:numPr>
           <w:ilvl w:val="0"/>
-          <w:numId w:val="50"/>
+          <w:numId w:val="42"/>
         </w:numPr>
         <w:ind w:left="567" w:hanging="567"/>
         <w:rPr>
@@ -16403,13 +16403,23 @@
           <w:bCs/>
           <w:lang w:val="id-ID"/>
         </w:rPr>
-        <w:t>Pada tahap ini, pengembang dapat mulai menyusun perintah-perintah yang dapat dijalankan mesin bot agar pengguna dan bot dapat saling berkomunikasi, berikut adalah susunan sintaks PHP untuk bot BPBD Semarang:</w:t>
+        <w:t>Pada tahap ini, pengembang dapat mulai menyusun perintah-perintah yang dapat dijalankan mesin bot agar pengguna dan bot dapat saling berkomunikasi, berikut adalah susunan sintaks PHP untuk bot BPBD Semarang</w:t>
+      </w:r>
+      <w:r>
+        <w:rPr>
+          <w:bCs/>
+          <w:lang w:val="id-ID"/>
+        </w:rPr>
+        <w:t>:</w:t>
       </w:r>
     </w:p>
     <w:p>
       <w:pPr>
         <w:pStyle w:val="ListParagraph"/>
-        <w:ind w:left="567" w:firstLine="0"/>
+        <w:numPr>
+          <w:ilvl w:val="0"/>
+          <w:numId w:val="43"/>
+        </w:numPr>
         <w:rPr>
           <w:bCs/>
           <w:lang w:val="id-ID"/>
@@ -16420,7 +16430,28 @@
           <w:bCs/>
           <w:lang w:val="id-ID"/>
         </w:rPr>
-        <w:t>Sintaks index.php:</w:t>
+        <w:t>Isi s</w:t>
+      </w:r>
+      <w:r>
+        <w:rPr>
+          <w:bCs/>
+          <w:lang w:val="id-ID"/>
+        </w:rPr>
+        <w:t xml:space="preserve">intaks </w:t>
+      </w:r>
+      <w:r>
+        <w:rPr>
+          <w:bCs/>
+          <w:lang w:val="id-ID"/>
+        </w:rPr>
+        <w:t xml:space="preserve">dari </w:t>
+      </w:r>
+      <w:r>
+        <w:rPr>
+          <w:bCs/>
+          <w:lang w:val="id-ID"/>
+        </w:rPr>
+        <w:t>index.php:</w:t>
       </w:r>
     </w:p>
     <w:p>
@@ -23020,7 +23051,10 @@
     <w:p>
       <w:pPr>
         <w:pStyle w:val="ListParagraph"/>
-        <w:ind w:left="567" w:firstLine="0"/>
+        <w:numPr>
+          <w:ilvl w:val="0"/>
+          <w:numId w:val="43"/>
+        </w:numPr>
         <w:rPr>
           <w:bCs/>
           <w:lang w:val="id-ID"/>
@@ -23032,6 +23066,13 @@
           <w:lang w:val="id-ID"/>
         </w:rPr>
         <w:lastRenderedPageBreak/>
+        <w:t xml:space="preserve">Isi </w:t>
+      </w:r>
+      <w:r>
+        <w:rPr>
+          <w:bCs/>
+          <w:lang w:val="id-ID"/>
+        </w:rPr>
         <w:t>menuButton.php:</w:t>
       </w:r>
     </w:p>
@@ -25484,7 +25525,63 @@
           <w:szCs w:val="21"/>
           <w:lang w:val="id-ID" w:eastAsia="id-ID"/>
         </w:rPr>
-        <w:t>//ambil id file gambar dari json file yg dikirim </w:t>
+        <w:t>//ambil id file gambar dari json </w:t>
+      </w:r>
+      <w:proofErr w:type="spellStart"/>
+      <w:r>
+        <w:rPr>
+          <w:rFonts w:ascii="Consolas" w:hAnsi="Consolas"/>
+          <w:i/>
+          <w:iCs/>
+          <w:noProof w:val="0"/>
+          <w:color w:val="546E7A"/>
+          <w:sz w:val="21"/>
+          <w:szCs w:val="21"/>
+          <w:lang w:val="id-ID" w:eastAsia="id-ID"/>
+        </w:rPr>
+        <w:t>file</w:t>
+      </w:r>
+      <w:proofErr w:type="spellEnd"/>
+      <w:r>
+        <w:rPr>
+          <w:rFonts w:ascii="Consolas" w:hAnsi="Consolas"/>
+          <w:i/>
+          <w:iCs/>
+          <w:noProof w:val="0"/>
+          <w:color w:val="546E7A"/>
+          <w:sz w:val="21"/>
+          <w:szCs w:val="21"/>
+          <w:lang w:val="id-ID" w:eastAsia="id-ID"/>
+        </w:rPr>
+        <w:t> </w:t>
+      </w:r>
+      <w:proofErr w:type="spellStart"/>
+      <w:r>
+        <w:rPr>
+          <w:rFonts w:ascii="Consolas" w:hAnsi="Consolas"/>
+          <w:i/>
+          <w:iCs/>
+          <w:noProof w:val="0"/>
+          <w:color w:val="546E7A"/>
+          <w:sz w:val="21"/>
+          <w:szCs w:val="21"/>
+          <w:lang w:val="id-ID" w:eastAsia="id-ID"/>
+        </w:rPr>
+        <w:t>yg</w:t>
+      </w:r>
+      <w:proofErr w:type="spellEnd"/>
+      <w:r>
+        <w:rPr>
+          <w:rFonts w:ascii="Consolas" w:hAnsi="Consolas"/>
+          <w:i/>
+          <w:iCs/>
+          <w:noProof w:val="0"/>
+          <w:color w:val="546E7A"/>
+          <w:sz w:val="21"/>
+          <w:szCs w:val="21"/>
+          <w:lang w:val="id-ID" w:eastAsia="id-ID"/>
+        </w:rPr>
+        <w:t> dikirim </w:t>
       </w:r>
       <w:proofErr w:type="spellStart"/>
       <w:r>
@@ -31533,8 +31630,6 @@
           <w:lang w:val="id-ID"/>
         </w:rPr>
       </w:pPr>
-      <w:bookmarkStart w:id="3" w:name="_GoBack"/>
-      <w:bookmarkEnd w:id="3"/>
       <w:r>
         <w:rPr>
           <w:bCs/>
@@ -31614,20 +31709,77 @@
         <w:pStyle w:val="Heading2"/>
         <w:numPr>
           <w:ilvl w:val="0"/>
-          <w:numId w:val="43"/>
+          <w:numId w:val="36"/>
         </w:numPr>
         <w:ind w:left="567" w:hanging="567"/>
         <w:jc w:val="left"/>
         <w:rPr>
-          <w:lang w:val="id-ID"/>
-        </w:rPr>
-      </w:pPr>
-      <w:r>
-        <w:rPr>
           <w:rFonts w:cs="Times New Roman"/>
           <w:bCs/>
         </w:rPr>
+      </w:pPr>
+      <w:r>
+        <w:rPr>
+          <w:rFonts w:cs="Times New Roman"/>
+          <w:bCs/>
+        </w:rPr>
         <w:t>Implementasi</w:t>
+      </w:r>
+    </w:p>
+    <w:p>
+      <w:pPr>
+        <w:ind w:left="567"/>
+        <w:rPr>
+          <w:lang w:val="id-ID"/>
+        </w:rPr>
+      </w:pPr>
+      <w:r>
+        <w:rPr>
+          <w:lang w:val="id-ID"/>
+        </w:rPr>
+        <w:t xml:space="preserve">Setelah selesai menyusun sintaks dalam pemrograman PHP dan sintaks dijalankan pada mesin </w:t>
+      </w:r>
+      <w:r>
+        <w:rPr>
+          <w:i/>
+          <w:iCs/>
+          <w:lang w:val="id-ID"/>
+        </w:rPr>
+        <w:t>server</w:t>
+      </w:r>
+      <w:r>
+        <w:rPr>
+          <w:lang w:val="id-ID"/>
+        </w:rPr>
+        <w:t xml:space="preserve">, maka </w:t>
+      </w:r>
+      <w:r>
+        <w:rPr>
+          <w:i/>
+          <w:iCs/>
+          <w:lang w:val="id-ID"/>
+        </w:rPr>
+        <w:t>bot</w:t>
+      </w:r>
+      <w:r>
+        <w:rPr>
+          <w:lang w:val="id-ID"/>
+        </w:rPr>
+        <w:t xml:space="preserve"> dapat digunakan, berikut merupakan akses akses yang dapat dilakukan oleh pengguna saat menggunakan </w:t>
+      </w:r>
+      <w:r>
+        <w:rPr>
+          <w:i/>
+          <w:iCs/>
+          <w:lang w:val="id-ID"/>
+        </w:rPr>
+        <w:t>bot</w:t>
+      </w:r>
+      <w:r>
+        <w:rPr>
+          <w:lang w:val="id-ID"/>
+        </w:rPr>
+        <w:t>.</w:t>
       </w:r>
     </w:p>
     <w:p>
@@ -31635,7 +31787,7 @@
         <w:pStyle w:val="Heading3"/>
         <w:numPr>
           <w:ilvl w:val="0"/>
-          <w:numId w:val="45"/>
+          <w:numId w:val="37"/>
         </w:numPr>
         <w:ind w:left="426" w:hanging="426"/>
         <w:rPr>
@@ -31652,15 +31804,143 @@
           <w:bCs/>
           <w:color w:val="auto"/>
         </w:rPr>
-        <w:t>Tahap Pembangunan Bot</w:t>
-      </w:r>
-    </w:p>
-    <w:p>
-      <w:pPr>
-        <w:rPr>
-          <w:lang w:val="id-ID"/>
-        </w:rPr>
-      </w:pPr>
+        <w:t xml:space="preserve">Halaman Awal </w:t>
+      </w:r>
+      <w:r>
+        <w:rPr>
+          <w:rFonts w:ascii="Times New Roman" w:hAnsi="Times New Roman" w:cs="Times New Roman"/>
+          <w:b/>
+          <w:bCs/>
+          <w:i/>
+          <w:iCs/>
+          <w:color w:val="auto"/>
+        </w:rPr>
+        <w:t>Bot</w:t>
+      </w:r>
+    </w:p>
+    <w:p>
+      <w:pPr>
+        <w:keepNext/>
+        <w:ind w:left="567"/>
+      </w:pPr>
+      <w:r>
+        <w:rPr>
+          <w:lang w:val="id-ID"/>
+        </w:rPr>
+        <w:drawing>
+          <wp:inline distT="0" distB="0" distL="0" distR="0" wp14:anchorId="060944DE" wp14:editId="16E4E0B5">
+            <wp:extent cx="2176642" cy="3600000"/>
+            <wp:effectExtent l="0" t="0" r="0" b="635"/>
+            <wp:docPr id="2" name="Picture 2"/>
+            <wp:cNvGraphicFramePr>
+              <a:graphicFrameLocks xmlns:a="http://schemas.openxmlformats.org/drawingml/2006/main" noChangeAspect="1"/>
+            </wp:cNvGraphicFramePr>
+            <a:graphic xmlns:a="http://schemas.openxmlformats.org/drawingml/2006/main">
+              <a:graphicData uri="http://schemas.openxmlformats.org/drawingml/2006/picture">
+                <pic:pic xmlns:pic="http://schemas.openxmlformats.org/drawingml/2006/picture">
+                  <pic:nvPicPr>
+                    <pic:cNvPr id="1" name=""/>
+                    <pic:cNvPicPr/>
+                  </pic:nvPicPr>
+                  <pic:blipFill>
+                    <a:blip r:embed="rId34"/>
+                    <a:stretch>
+                      <a:fillRect/>
+                    </a:stretch>
+                  </pic:blipFill>
+                  <pic:spPr>
+                    <a:xfrm>
+                      <a:off x="0" y="0"/>
+                      <a:ext cx="2176642" cy="3600000"/>
+                    </a:xfrm>
+                    <a:prstGeom prst="rect">
+                      <a:avLst/>
+                    </a:prstGeom>
+                  </pic:spPr>
+                </pic:pic>
+              </a:graphicData>
+            </a:graphic>
+          </wp:inline>
+        </w:drawing>
+      </w:r>
+    </w:p>
+    <w:p>
+      <w:pPr>
+        <w:pStyle w:val="Caption"/>
+        <w:rPr>
+          <w:lang w:val="id-ID"/>
+        </w:rPr>
+      </w:pPr>
+      <w:r>
+        <w:t xml:space="preserve">Figure </w:t>
+      </w:r>
+      <w:r>
+        <w:fldChar w:fldCharType="begin"/>
+      </w:r>
+      <w:r>
+        <w:instrText xml:space="preserve"> STYLEREF 1 \s </w:instrText>
+      </w:r>
+      <w:r>
+        <w:fldChar w:fldCharType="separate"/>
+      </w:r>
+      <w:r>
+        <w:t>0</w:t>
+      </w:r>
+      <w:r>
+        <w:fldChar w:fldCharType="end"/>
+      </w:r>
+      <w:r>
+        <w:t>.</w:t>
+      </w:r>
+      <w:r>
+        <w:fldChar w:fldCharType="begin"/>
+      </w:r>
+      <w:r>
+        <w:instrText xml:space="preserve"> SEQ Figure \* ARABIC \s 1 </w:instrText>
+      </w:r>
+      <w:r>
+        <w:fldChar w:fldCharType="separate"/>
+      </w:r>
+      <w:r>
+        <w:t>1</w:t>
+      </w:r>
+      <w:r>
+        <w:fldChar w:fldCharType="end"/>
+      </w:r>
+      <w:r>
+        <w:rPr>
+          <w:lang w:val="id-ID"/>
+        </w:rPr>
+        <w:t xml:space="preserve"> Menu utama bot</w:t>
+      </w:r>
+    </w:p>
+    <w:p>
+      <w:pPr>
+        <w:ind w:left="567"/>
+        <w:rPr>
+          <w:lang w:val="id-ID"/>
+        </w:rPr>
+      </w:pPr>
+      <w:r>
+        <w:rPr>
+          <w:lang w:val="id-ID"/>
+        </w:rPr>
+        <w:t xml:space="preserve">Halaman awal </w:t>
+      </w:r>
+      <w:r>
+        <w:rPr>
+          <w:i/>
+          <w:iCs/>
+          <w:lang w:val="id-ID"/>
+        </w:rPr>
+        <w:t>bot</w:t>
+      </w:r>
+      <w:r>
+        <w:rPr>
+          <w:lang w:val="id-ID"/>
+        </w:rPr>
+        <w:t xml:space="preserve"> berisi akses ke menu utama yang disediakan oleh pengembang, terdapat menu Kabar Terbaru, Website, Sosial Media, Contact. </w:t>
+      </w:r>
     </w:p>
     <w:p>
       <w:pPr>
@@ -31678,7 +31958,7 @@
         <w:pStyle w:val="Heading3"/>
         <w:numPr>
           <w:ilvl w:val="0"/>
-          <w:numId w:val="45"/>
+          <w:numId w:val="37"/>
         </w:numPr>
         <w:ind w:left="426" w:hanging="426"/>
         <w:rPr>
@@ -31695,12 +31975,647 @@
           <w:bCs/>
           <w:color w:val="auto"/>
         </w:rPr>
-        <w:t xml:space="preserve">Tahap </w:t>
-      </w:r>
-    </w:p>
-    <w:p>
-      <w:pPr>
-        <w:ind w:left="0" w:firstLine="0"/>
+        <w:t>Menu-Menu Bot</w:t>
+      </w:r>
+    </w:p>
+    <w:p>
+      <w:pPr>
+        <w:pStyle w:val="ListParagraph"/>
+        <w:numPr>
+          <w:ilvl w:val="0"/>
+          <w:numId w:val="44"/>
+        </w:numPr>
+        <w:rPr>
+          <w:lang w:val="id-ID"/>
+        </w:rPr>
+      </w:pPr>
+      <w:r>
+        <w:rPr>
+          <w:lang w:val="id-ID"/>
+        </w:rPr>
+        <w:t>Sub-menu Kabar Terbaru:</w:t>
+      </w:r>
+    </w:p>
+    <w:p>
+      <w:pPr>
+        <w:pStyle w:val="ListParagraph"/>
+        <w:ind w:left="927" w:firstLine="0"/>
+        <w:rPr>
+          <w:lang w:val="id-ID"/>
+        </w:rPr>
+      </w:pPr>
+      <w:r>
+        <w:rPr>
+          <w:lang w:val="id-ID"/>
+        </w:rPr>
+        <w:drawing>
+          <wp:inline distT="0" distB="0" distL="0" distR="0" wp14:anchorId="655887D7" wp14:editId="10603599">
+            <wp:extent cx="2165249" cy="3600000"/>
+            <wp:effectExtent l="0" t="0" r="6985" b="635"/>
+            <wp:docPr id="1" name="Picture 1"/>
+            <wp:cNvGraphicFramePr>
+              <a:graphicFrameLocks xmlns:a="http://schemas.openxmlformats.org/drawingml/2006/main" noChangeAspect="1"/>
+            </wp:cNvGraphicFramePr>
+            <a:graphic xmlns:a="http://schemas.openxmlformats.org/drawingml/2006/main">
+              <a:graphicData uri="http://schemas.openxmlformats.org/drawingml/2006/picture">
+                <pic:pic xmlns:pic="http://schemas.openxmlformats.org/drawingml/2006/picture">
+                  <pic:nvPicPr>
+                    <pic:cNvPr id="1" name=""/>
+                    <pic:cNvPicPr/>
+                  </pic:nvPicPr>
+                  <pic:blipFill>
+                    <a:blip r:embed="rId35"/>
+                    <a:stretch>
+                      <a:fillRect/>
+                    </a:stretch>
+                  </pic:blipFill>
+                  <pic:spPr>
+                    <a:xfrm>
+                      <a:off x="0" y="0"/>
+                      <a:ext cx="2165249" cy="3600000"/>
+                    </a:xfrm>
+                    <a:prstGeom prst="rect">
+                      <a:avLst/>
+                    </a:prstGeom>
+                  </pic:spPr>
+                </pic:pic>
+              </a:graphicData>
+            </a:graphic>
+          </wp:inline>
+        </w:drawing>
+      </w:r>
+    </w:p>
+    <w:p>
+      <w:pPr>
+        <w:pStyle w:val="ListParagraph"/>
+        <w:ind w:left="927" w:firstLine="0"/>
+        <w:rPr>
+          <w:lang w:val="id-ID"/>
+        </w:rPr>
+      </w:pPr>
+    </w:p>
+    <w:p>
+      <w:pPr>
+        <w:pStyle w:val="ListParagraph"/>
+        <w:ind w:left="927" w:firstLine="0"/>
+        <w:rPr>
+          <w:lang w:val="id-ID"/>
+        </w:rPr>
+      </w:pPr>
+      <w:r>
+        <w:rPr>
+          <w:lang w:val="id-ID"/>
+        </w:rPr>
+        <w:t>Pada sub-menu ini berisi menu untuk menampilkan link yang mengarah ke halaman website BPBD untuk kabar Bencana, dan pada menu Cuaca akan ditampilkan informasi sekilas cuaca pada hari ini di Kota Semarang sesuai data dari website BMKG.</w:t>
+      </w:r>
+    </w:p>
+    <w:p>
+      <w:pPr>
+        <w:pStyle w:val="ListParagraph"/>
+        <w:ind w:left="927" w:firstLine="0"/>
+        <w:rPr>
+          <w:lang w:val="id-ID"/>
+        </w:rPr>
+      </w:pPr>
+      <w:r>
+        <w:rPr>
+          <w:lang w:val="id-ID"/>
+        </w:rPr>
+        <w:lastRenderedPageBreak/>
+        <w:drawing>
+          <wp:inline distT="0" distB="0" distL="0" distR="0" wp14:anchorId="15E892D9" wp14:editId="1656489B">
+            <wp:extent cx="2165249" cy="3600000"/>
+            <wp:effectExtent l="0" t="0" r="6985" b="635"/>
+            <wp:docPr id="20" name="Picture 20"/>
+            <wp:cNvGraphicFramePr>
+              <a:graphicFrameLocks xmlns:a="http://schemas.openxmlformats.org/drawingml/2006/main" noChangeAspect="1"/>
+            </wp:cNvGraphicFramePr>
+            <a:graphic xmlns:a="http://schemas.openxmlformats.org/drawingml/2006/main">
+              <a:graphicData uri="http://schemas.openxmlformats.org/drawingml/2006/picture">
+                <pic:pic xmlns:pic="http://schemas.openxmlformats.org/drawingml/2006/picture">
+                  <pic:nvPicPr>
+                    <pic:cNvPr id="1" name=""/>
+                    <pic:cNvPicPr/>
+                  </pic:nvPicPr>
+                  <pic:blipFill>
+                    <a:blip r:embed="rId36"/>
+                    <a:stretch>
+                      <a:fillRect/>
+                    </a:stretch>
+                  </pic:blipFill>
+                  <pic:spPr>
+                    <a:xfrm>
+                      <a:off x="0" y="0"/>
+                      <a:ext cx="2165249" cy="3600000"/>
+                    </a:xfrm>
+                    <a:prstGeom prst="rect">
+                      <a:avLst/>
+                    </a:prstGeom>
+                  </pic:spPr>
+                </pic:pic>
+              </a:graphicData>
+            </a:graphic>
+          </wp:inline>
+        </w:drawing>
+      </w:r>
+      <w:r>
+        <w:rPr>
+          <w:lang w:val="id-ID"/>
+        </w:rPr>
+        <w:drawing>
+          <wp:inline distT="0" distB="0" distL="0" distR="0" wp14:anchorId="3D5FB52F" wp14:editId="1BB6AEC2">
+            <wp:extent cx="2165249" cy="3600000"/>
+            <wp:effectExtent l="0" t="0" r="6985" b="635"/>
+            <wp:docPr id="24" name="Picture 24"/>
+            <wp:cNvGraphicFramePr>
+              <a:graphicFrameLocks xmlns:a="http://schemas.openxmlformats.org/drawingml/2006/main" noChangeAspect="1"/>
+            </wp:cNvGraphicFramePr>
+            <a:graphic xmlns:a="http://schemas.openxmlformats.org/drawingml/2006/main">
+              <a:graphicData uri="http://schemas.openxmlformats.org/drawingml/2006/picture">
+                <pic:pic xmlns:pic="http://schemas.openxmlformats.org/drawingml/2006/picture">
+                  <pic:nvPicPr>
+                    <pic:cNvPr id="1" name=""/>
+                    <pic:cNvPicPr/>
+                  </pic:nvPicPr>
+                  <pic:blipFill>
+                    <a:blip r:embed="rId37"/>
+                    <a:stretch>
+                      <a:fillRect/>
+                    </a:stretch>
+                  </pic:blipFill>
+                  <pic:spPr>
+                    <a:xfrm>
+                      <a:off x="0" y="0"/>
+                      <a:ext cx="2165249" cy="3600000"/>
+                    </a:xfrm>
+                    <a:prstGeom prst="rect">
+                      <a:avLst/>
+                    </a:prstGeom>
+                  </pic:spPr>
+                </pic:pic>
+              </a:graphicData>
+            </a:graphic>
+          </wp:inline>
+        </w:drawing>
+      </w:r>
+    </w:p>
+    <w:p>
+      <w:pPr>
+        <w:pStyle w:val="ListParagraph"/>
+        <w:ind w:left="927" w:firstLine="0"/>
+        <w:rPr>
+          <w:lang w:val="id-ID"/>
+        </w:rPr>
+      </w:pPr>
+    </w:p>
+    <w:p>
+      <w:pPr>
+        <w:pStyle w:val="ListParagraph"/>
+        <w:numPr>
+          <w:ilvl w:val="0"/>
+          <w:numId w:val="44"/>
+        </w:numPr>
+        <w:rPr>
+          <w:lang w:val="id-ID"/>
+        </w:rPr>
+      </w:pPr>
+      <w:r>
+        <w:rPr>
+          <w:lang w:val="id-ID"/>
+        </w:rPr>
+        <w:t xml:space="preserve"> </w:t>
+      </w:r>
+      <w:r>
+        <w:rPr>
+          <w:lang w:val="id-ID"/>
+        </w:rPr>
+        <w:t xml:space="preserve">Menu </w:t>
+      </w:r>
+      <w:r>
+        <w:rPr>
+          <w:i/>
+          <w:iCs/>
+          <w:lang w:val="id-ID"/>
+        </w:rPr>
+        <w:t>Website</w:t>
+      </w:r>
+      <w:r>
+        <w:rPr>
+          <w:lang w:val="id-ID"/>
+        </w:rPr>
+        <w:t>:</w:t>
+      </w:r>
+    </w:p>
+    <w:p>
+      <w:pPr>
+        <w:pStyle w:val="ListParagraph"/>
+        <w:ind w:left="927" w:firstLine="0"/>
+        <w:rPr>
+          <w:lang w:val="id-ID"/>
+        </w:rPr>
+      </w:pPr>
+      <w:r>
+        <w:rPr>
+          <w:lang w:val="id-ID"/>
+        </w:rPr>
+        <w:drawing>
+          <wp:inline distT="0" distB="0" distL="0" distR="0" wp14:anchorId="554EF412" wp14:editId="6ABA25FA">
+            <wp:extent cx="2175274" cy="3600000"/>
+            <wp:effectExtent l="0" t="0" r="0" b="635"/>
+            <wp:docPr id="27" name="Picture 27"/>
+            <wp:cNvGraphicFramePr>
+              <a:graphicFrameLocks xmlns:a="http://schemas.openxmlformats.org/drawingml/2006/main" noChangeAspect="1"/>
+            </wp:cNvGraphicFramePr>
+            <a:graphic xmlns:a="http://schemas.openxmlformats.org/drawingml/2006/main">
+              <a:graphicData uri="http://schemas.openxmlformats.org/drawingml/2006/picture">
+                <pic:pic xmlns:pic="http://schemas.openxmlformats.org/drawingml/2006/picture">
+                  <pic:nvPicPr>
+                    <pic:cNvPr id="1" name=""/>
+                    <pic:cNvPicPr/>
+                  </pic:nvPicPr>
+                  <pic:blipFill>
+                    <a:blip r:embed="rId38"/>
+                    <a:stretch>
+                      <a:fillRect/>
+                    </a:stretch>
+                  </pic:blipFill>
+                  <pic:spPr>
+                    <a:xfrm>
+                      <a:off x="0" y="0"/>
+                      <a:ext cx="2175274" cy="3600000"/>
+                    </a:xfrm>
+                    <a:prstGeom prst="rect">
+                      <a:avLst/>
+                    </a:prstGeom>
+                  </pic:spPr>
+                </pic:pic>
+              </a:graphicData>
+            </a:graphic>
+          </wp:inline>
+        </w:drawing>
+      </w:r>
+    </w:p>
+    <w:p>
+      <w:pPr>
+        <w:pStyle w:val="ListParagraph"/>
+        <w:ind w:left="927" w:firstLine="0"/>
+        <w:rPr>
+          <w:lang w:val="id-ID"/>
+        </w:rPr>
+      </w:pPr>
+    </w:p>
+    <w:p>
+      <w:pPr>
+        <w:pStyle w:val="ListParagraph"/>
+        <w:ind w:left="927" w:firstLine="0"/>
+        <w:rPr>
+          <w:lang w:val="id-ID"/>
+        </w:rPr>
+      </w:pPr>
+      <w:r>
+        <w:rPr>
+          <w:lang w:val="id-ID"/>
+        </w:rPr>
+        <w:lastRenderedPageBreak/>
+        <w:t xml:space="preserve">Pada </w:t>
+      </w:r>
+      <w:r>
+        <w:rPr>
+          <w:i/>
+          <w:iCs/>
+          <w:lang w:val="id-ID"/>
+        </w:rPr>
+        <w:t>Website</w:t>
+      </w:r>
+      <w:r>
+        <w:rPr>
+          <w:lang w:val="id-ID"/>
+        </w:rPr>
+        <w:t xml:space="preserve">, tersedia link yang mengarah ke halaman utama </w:t>
+      </w:r>
+      <w:r>
+        <w:rPr>
+          <w:i/>
+          <w:iCs/>
+          <w:lang w:val="id-ID"/>
+        </w:rPr>
+        <w:t>website</w:t>
+      </w:r>
+      <w:r>
+        <w:rPr>
+          <w:lang w:val="id-ID"/>
+        </w:rPr>
+        <w:t xml:space="preserve"> resmi BPBD Kota Semarang</w:t>
+      </w:r>
+    </w:p>
+    <w:p>
+      <w:pPr>
+        <w:pStyle w:val="ListParagraph"/>
+        <w:ind w:left="927" w:firstLine="0"/>
+        <w:rPr>
+          <w:lang w:val="id-ID"/>
+        </w:rPr>
+      </w:pPr>
+    </w:p>
+    <w:p>
+      <w:pPr>
+        <w:pStyle w:val="ListParagraph"/>
+        <w:numPr>
+          <w:ilvl w:val="0"/>
+          <w:numId w:val="44"/>
+        </w:numPr>
+        <w:rPr>
+          <w:lang w:val="id-ID"/>
+        </w:rPr>
+      </w:pPr>
+      <w:r>
+        <w:rPr>
+          <w:lang w:val="id-ID"/>
+        </w:rPr>
+        <w:t>Menu Sosial Media:</w:t>
+      </w:r>
+    </w:p>
+    <w:p>
+      <w:pPr>
+        <w:pStyle w:val="ListParagraph"/>
+        <w:ind w:left="927" w:firstLine="0"/>
+        <w:rPr>
+          <w:lang w:val="id-ID"/>
+        </w:rPr>
+      </w:pPr>
+      <w:r>
+        <w:rPr>
+          <w:lang w:val="id-ID"/>
+        </w:rPr>
+        <w:drawing>
+          <wp:inline distT="0" distB="0" distL="0" distR="0" wp14:anchorId="78B52CBD" wp14:editId="59823CE1">
+            <wp:extent cx="2175274" cy="3600000"/>
+            <wp:effectExtent l="0" t="0" r="0" b="635"/>
+            <wp:docPr id="25" name="Picture 25"/>
+            <wp:cNvGraphicFramePr>
+              <a:graphicFrameLocks xmlns:a="http://schemas.openxmlformats.org/drawingml/2006/main" noChangeAspect="1"/>
+            </wp:cNvGraphicFramePr>
+            <a:graphic xmlns:a="http://schemas.openxmlformats.org/drawingml/2006/main">
+              <a:graphicData uri="http://schemas.openxmlformats.org/drawingml/2006/picture">
+                <pic:pic xmlns:pic="http://schemas.openxmlformats.org/drawingml/2006/picture">
+                  <pic:nvPicPr>
+                    <pic:cNvPr id="1" name=""/>
+                    <pic:cNvPicPr/>
+                  </pic:nvPicPr>
+                  <pic:blipFill>
+                    <a:blip r:embed="rId39"/>
+                    <a:stretch>
+                      <a:fillRect/>
+                    </a:stretch>
+                  </pic:blipFill>
+                  <pic:spPr>
+                    <a:xfrm>
+                      <a:off x="0" y="0"/>
+                      <a:ext cx="2175274" cy="3600000"/>
+                    </a:xfrm>
+                    <a:prstGeom prst="rect">
+                      <a:avLst/>
+                    </a:prstGeom>
+                  </pic:spPr>
+                </pic:pic>
+              </a:graphicData>
+            </a:graphic>
+          </wp:inline>
+        </w:drawing>
+      </w:r>
+    </w:p>
+    <w:p>
+      <w:pPr>
+        <w:pStyle w:val="ListParagraph"/>
+        <w:ind w:left="927" w:firstLine="0"/>
+        <w:rPr>
+          <w:lang w:val="id-ID"/>
+        </w:rPr>
+      </w:pPr>
+    </w:p>
+    <w:p>
+      <w:pPr>
+        <w:pStyle w:val="ListParagraph"/>
+        <w:ind w:left="927" w:firstLine="0"/>
+        <w:rPr>
+          <w:lang w:val="id-ID"/>
+        </w:rPr>
+      </w:pPr>
+      <w:r>
+        <w:rPr>
+          <w:lang w:val="id-ID"/>
+        </w:rPr>
+        <w:t>Link menuju halaman sosial media resmi BPBD Kota Semarang terdapat di menu Media Sosial seperti Instagram, Twitter, Facebook, dan Youtube.</w:t>
+      </w:r>
+    </w:p>
+    <w:p>
+      <w:pPr>
+        <w:pStyle w:val="ListParagraph"/>
+        <w:ind w:left="927" w:firstLine="0"/>
+        <w:rPr>
+          <w:lang w:val="id-ID"/>
+        </w:rPr>
+      </w:pPr>
+    </w:p>
+    <w:p>
+      <w:pPr>
+        <w:spacing w:after="160" w:line="259" w:lineRule="auto"/>
+        <w:ind w:left="0" w:right="0" w:firstLine="0"/>
+        <w:jc w:val="left"/>
+        <w:rPr>
+          <w:lang w:val="id-ID"/>
+        </w:rPr>
+      </w:pPr>
+      <w:r>
+        <w:rPr>
+          <w:lang w:val="id-ID"/>
+        </w:rPr>
+        <w:br w:type="page"/>
+      </w:r>
+    </w:p>
+    <w:p>
+      <w:pPr>
+        <w:pStyle w:val="ListParagraph"/>
+        <w:numPr>
+          <w:ilvl w:val="0"/>
+          <w:numId w:val="44"/>
+        </w:numPr>
+        <w:rPr>
+          <w:lang w:val="id-ID"/>
+        </w:rPr>
+      </w:pPr>
+      <w:r>
+        <w:rPr>
+          <w:lang w:val="id-ID"/>
+        </w:rPr>
+        <w:lastRenderedPageBreak/>
+        <w:t>Menu Contact:</w:t>
+      </w:r>
+    </w:p>
+    <w:p>
+      <w:pPr>
+        <w:pStyle w:val="ListParagraph"/>
+        <w:ind w:left="927" w:firstLine="0"/>
+        <w:rPr>
+          <w:lang w:val="id-ID"/>
+        </w:rPr>
+      </w:pPr>
+      <w:r>
+        <w:rPr>
+          <w:lang w:val="id-ID"/>
+        </w:rPr>
+        <w:drawing>
+          <wp:inline distT="0" distB="0" distL="0" distR="0" wp14:anchorId="79A56A7A" wp14:editId="59F2CFC4">
+            <wp:extent cx="2175274" cy="3600000"/>
+            <wp:effectExtent l="0" t="0" r="0" b="635"/>
+            <wp:docPr id="26" name="Picture 26"/>
+            <wp:cNvGraphicFramePr>
+              <a:graphicFrameLocks xmlns:a="http://schemas.openxmlformats.org/drawingml/2006/main" noChangeAspect="1"/>
+            </wp:cNvGraphicFramePr>
+            <a:graphic xmlns:a="http://schemas.openxmlformats.org/drawingml/2006/main">
+              <a:graphicData uri="http://schemas.openxmlformats.org/drawingml/2006/picture">
+                <pic:pic xmlns:pic="http://schemas.openxmlformats.org/drawingml/2006/picture">
+                  <pic:nvPicPr>
+                    <pic:cNvPr id="1" name=""/>
+                    <pic:cNvPicPr/>
+                  </pic:nvPicPr>
+                  <pic:blipFill>
+                    <a:blip r:embed="rId40"/>
+                    <a:stretch>
+                      <a:fillRect/>
+                    </a:stretch>
+                  </pic:blipFill>
+                  <pic:spPr>
+                    <a:xfrm>
+                      <a:off x="0" y="0"/>
+                      <a:ext cx="2175274" cy="3600000"/>
+                    </a:xfrm>
+                    <a:prstGeom prst="rect">
+                      <a:avLst/>
+                    </a:prstGeom>
+                  </pic:spPr>
+                </pic:pic>
+              </a:graphicData>
+            </a:graphic>
+          </wp:inline>
+        </w:drawing>
+      </w:r>
+    </w:p>
+    <w:p>
+      <w:pPr>
+        <w:pStyle w:val="ListParagraph"/>
+        <w:ind w:left="927" w:firstLine="0"/>
+        <w:rPr>
+          <w:lang w:val="id-ID"/>
+        </w:rPr>
+      </w:pPr>
+    </w:p>
+    <w:p>
+      <w:pPr>
+        <w:pStyle w:val="ListParagraph"/>
+        <w:ind w:left="927" w:firstLine="0"/>
+        <w:rPr>
+          <w:lang w:val="id-ID"/>
+        </w:rPr>
+      </w:pPr>
+      <w:r>
+        <w:rPr>
+          <w:lang w:val="id-ID"/>
+        </w:rPr>
+        <w:t xml:space="preserve">Pada menu ini, pengguna dapat mengirimkan kritik, saran, pesan atau kabar ke BPBD Kota Semarang melalui surel ke alamat </w:t>
+      </w:r>
+      <w:bookmarkStart w:id="3" w:name="_GoBack"/>
+      <w:bookmarkEnd w:id="3"/>
+      <w:r>
+        <w:rPr>
+          <w:lang w:val="id-ID"/>
+        </w:rPr>
+        <w:t xml:space="preserve"> </w:t>
+      </w:r>
+      <w:r>
+        <w:rPr>
+          <w:lang w:val="id-ID"/>
+        </w:rPr>
+        <w:t>bpbdsemarangkota@gmail.com</w:t>
+      </w:r>
+      <w:r>
+        <w:rPr>
+          <w:lang w:val="id-ID"/>
+        </w:rPr>
+        <w:t>.</w:t>
+      </w:r>
+    </w:p>
+    <w:p>
+      <w:pPr>
+        <w:ind w:left="567" w:firstLine="0"/>
+        <w:rPr>
+          <w:lang w:val="id-ID"/>
+        </w:rPr>
+      </w:pPr>
+    </w:p>
+    <w:p>
+      <w:pPr>
+        <w:ind w:left="567" w:firstLine="0"/>
+        <w:rPr>
+          <w:lang w:val="id-ID"/>
+        </w:rPr>
+      </w:pPr>
+    </w:p>
+    <w:p>
+      <w:pPr>
+        <w:keepNext/>
+        <w:ind w:left="567" w:firstLine="0"/>
+      </w:pPr>
+    </w:p>
+    <w:p>
+      <w:pPr>
+        <w:ind w:left="567" w:firstLine="0"/>
+        <w:rPr>
+          <w:lang w:val="id-ID"/>
+        </w:rPr>
+      </w:pPr>
+    </w:p>
+    <w:p>
+      <w:pPr>
+        <w:ind w:left="567" w:firstLine="0"/>
+        <w:rPr>
+          <w:lang w:val="id-ID"/>
+        </w:rPr>
+      </w:pPr>
+    </w:p>
+    <w:p>
+      <w:pPr>
+        <w:ind w:left="567" w:firstLine="0"/>
+        <w:rPr>
+          <w:lang w:val="id-ID"/>
+        </w:rPr>
+      </w:pPr>
+      <w:r>
+        <w:rPr>
+          <w:lang w:val="id-ID"/>
+        </w:rPr>
+        <w:t xml:space="preserve"> </w:t>
+      </w:r>
+    </w:p>
+    <w:p>
+      <w:pPr>
+        <w:ind w:left="567" w:firstLine="0"/>
+        <w:rPr>
+          <w:lang w:val="id-ID"/>
+        </w:rPr>
+      </w:pPr>
+    </w:p>
+    <w:p>
+      <w:pPr>
+        <w:ind w:left="567" w:firstLine="0"/>
+        <w:rPr>
+          <w:lang w:val="id-ID"/>
+        </w:rPr>
+      </w:pPr>
+    </w:p>
+    <w:p>
+      <w:pPr>
+        <w:ind w:left="567" w:firstLine="0"/>
         <w:rPr>
           <w:lang w:val="id-ID"/>
         </w:rPr>
@@ -31719,7 +32634,7 @@
         <w:pStyle w:val="Heading2"/>
         <w:numPr>
           <w:ilvl w:val="0"/>
-          <w:numId w:val="43"/>
+          <w:numId w:val="36"/>
         </w:numPr>
         <w:ind w:left="567" w:hanging="567"/>
         <w:jc w:val="left"/>
@@ -31739,7 +32654,7 @@
         <w:pStyle w:val="ListParagraph"/>
         <w:numPr>
           <w:ilvl w:val="0"/>
-          <w:numId w:val="46"/>
+          <w:numId w:val="38"/>
         </w:numPr>
         <w:ind w:left="426" w:hanging="426"/>
         <w:rPr>
@@ -31772,7 +32687,7 @@
         <w:pStyle w:val="ListParagraph"/>
         <w:numPr>
           <w:ilvl w:val="0"/>
-          <w:numId w:val="46"/>
+          <w:numId w:val="38"/>
         </w:numPr>
         <w:ind w:left="426" w:hanging="426"/>
         <w:rPr>
@@ -31802,7 +32717,7 @@
         <w:pStyle w:val="Heading2"/>
         <w:numPr>
           <w:ilvl w:val="0"/>
-          <w:numId w:val="43"/>
+          <w:numId w:val="36"/>
         </w:numPr>
         <w:ind w:left="567" w:hanging="567"/>
         <w:jc w:val="left"/>
@@ -31836,7 +32751,7 @@
         <w:pStyle w:val="Heading2"/>
         <w:numPr>
           <w:ilvl w:val="0"/>
-          <w:numId w:val="43"/>
+          <w:numId w:val="36"/>
         </w:numPr>
         <w:ind w:left="567" w:hanging="567"/>
         <w:jc w:val="left"/>
@@ -31886,7 +32801,7 @@
         <w:pStyle w:val="Heading2"/>
         <w:numPr>
           <w:ilvl w:val="0"/>
-          <w:numId w:val="41"/>
+          <w:numId w:val="35"/>
         </w:numPr>
         <w:ind w:left="567" w:hanging="567"/>
         <w:rPr>
@@ -31912,7 +32827,7 @@
         <w:pStyle w:val="Heading2"/>
         <w:numPr>
           <w:ilvl w:val="0"/>
-          <w:numId w:val="41"/>
+          <w:numId w:val="35"/>
         </w:numPr>
         <w:ind w:left="567" w:hanging="567"/>
       </w:pPr>
@@ -31928,7 +32843,7 @@
         <w:pStyle w:val="Heading2"/>
         <w:numPr>
           <w:ilvl w:val="0"/>
-          <w:numId w:val="41"/>
+          <w:numId w:val="35"/>
         </w:numPr>
         <w:ind w:left="567" w:hanging="567"/>
       </w:pPr>
@@ -32499,8 +33414,8 @@
       </w:pPr>
     </w:p>
     <w:sectPr>
-      <w:headerReference w:type="default" r:id="rId34"/>
-      <w:footerReference w:type="default" r:id="rId35"/>
+      <w:headerReference w:type="default" r:id="rId41"/>
+      <w:footerReference w:type="default" r:id="rId42"/>
       <w:pgSz w:w="11906" w:h="16838" w:code="9"/>
       <w:pgMar w:top="2268" w:right="1701" w:bottom="1701" w:left="2268" w:header="709" w:footer="709" w:gutter="0"/>
       <w:cols w:space="708"/>
@@ -33935,184 +34850,6 @@
     </w:lvl>
   </w:abstractNum>
   <w:abstractNum w:abstractNumId="14" w15:restartNumberingAfterBreak="0">
-    <w:nsid w:val="1A6670A0"/>
-    <w:multiLevelType w:val="hybridMultilevel"/>
-    <w:tmpl w:val="0BE6DFC6"/>
-    <w:lvl w:ilvl="0" w:tplc="5634722A">
-      <w:start w:val="1"/>
-      <w:numFmt w:val="decimal"/>
-      <w:lvlText w:val="4.%1."/>
-      <w:lvlJc w:val="left"/>
-      <w:pPr>
-        <w:ind w:left="3600" w:hanging="360"/>
-      </w:pPr>
-      <w:rPr>
-        <w:rFonts w:hint="default"/>
-      </w:rPr>
-    </w:lvl>
-    <w:lvl w:ilvl="1" w:tplc="04210019" w:tentative="1">
-      <w:start w:val="1"/>
-      <w:numFmt w:val="lowerLetter"/>
-      <w:lvlText w:val="%2."/>
-      <w:lvlJc w:val="left"/>
-      <w:pPr>
-        <w:ind w:left="1440" w:hanging="360"/>
-      </w:pPr>
-    </w:lvl>
-    <w:lvl w:ilvl="2" w:tplc="0421001B" w:tentative="1">
-      <w:start w:val="1"/>
-      <w:numFmt w:val="lowerRoman"/>
-      <w:lvlText w:val="%3."/>
-      <w:lvlJc w:val="right"/>
-      <w:pPr>
-        <w:ind w:left="2160" w:hanging="180"/>
-      </w:pPr>
-    </w:lvl>
-    <w:lvl w:ilvl="3" w:tplc="0421000F" w:tentative="1">
-      <w:start w:val="1"/>
-      <w:numFmt w:val="decimal"/>
-      <w:lvlText w:val="%4."/>
-      <w:lvlJc w:val="left"/>
-      <w:pPr>
-        <w:ind w:left="2880" w:hanging="360"/>
-      </w:pPr>
-    </w:lvl>
-    <w:lvl w:ilvl="4" w:tplc="04210019" w:tentative="1">
-      <w:start w:val="1"/>
-      <w:numFmt w:val="lowerLetter"/>
-      <w:lvlText w:val="%5."/>
-      <w:lvlJc w:val="left"/>
-      <w:pPr>
-        <w:ind w:left="3600" w:hanging="360"/>
-      </w:pPr>
-    </w:lvl>
-    <w:lvl w:ilvl="5" w:tplc="0421001B" w:tentative="1">
-      <w:start w:val="1"/>
-      <w:numFmt w:val="lowerRoman"/>
-      <w:lvlText w:val="%6."/>
-      <w:lvlJc w:val="right"/>
-      <w:pPr>
-        <w:ind w:left="4320" w:hanging="180"/>
-      </w:pPr>
-    </w:lvl>
-    <w:lvl w:ilvl="6" w:tplc="0421000F" w:tentative="1">
-      <w:start w:val="1"/>
-      <w:numFmt w:val="decimal"/>
-      <w:lvlText w:val="%7."/>
-      <w:lvlJc w:val="left"/>
-      <w:pPr>
-        <w:ind w:left="5040" w:hanging="360"/>
-      </w:pPr>
-    </w:lvl>
-    <w:lvl w:ilvl="7" w:tplc="04210019" w:tentative="1">
-      <w:start w:val="1"/>
-      <w:numFmt w:val="lowerLetter"/>
-      <w:lvlText w:val="%8."/>
-      <w:lvlJc w:val="left"/>
-      <w:pPr>
-        <w:ind w:left="5760" w:hanging="360"/>
-      </w:pPr>
-    </w:lvl>
-    <w:lvl w:ilvl="8" w:tplc="0421001B" w:tentative="1">
-      <w:start w:val="1"/>
-      <w:numFmt w:val="lowerRoman"/>
-      <w:lvlText w:val="%9."/>
-      <w:lvlJc w:val="right"/>
-      <w:pPr>
-        <w:ind w:left="6480" w:hanging="180"/>
-      </w:pPr>
-    </w:lvl>
-  </w:abstractNum>
-  <w:abstractNum w:abstractNumId="15" w15:restartNumberingAfterBreak="0">
-    <w:nsid w:val="1A8762BB"/>
-    <w:multiLevelType w:val="hybridMultilevel"/>
-    <w:tmpl w:val="D554AC9E"/>
-    <w:lvl w:ilvl="0" w:tplc="33024860">
-      <w:start w:val="1"/>
-      <w:numFmt w:val="decimal"/>
-      <w:lvlText w:val="2.%1."/>
-      <w:lvlJc w:val="left"/>
-      <w:pPr>
-        <w:ind w:left="720" w:hanging="360"/>
-      </w:pPr>
-      <w:rPr>
-        <w:rFonts w:hint="default"/>
-      </w:rPr>
-    </w:lvl>
-    <w:lvl w:ilvl="1" w:tplc="04210019" w:tentative="1">
-      <w:start w:val="1"/>
-      <w:numFmt w:val="lowerLetter"/>
-      <w:lvlText w:val="%2."/>
-      <w:lvlJc w:val="left"/>
-      <w:pPr>
-        <w:ind w:left="1440" w:hanging="360"/>
-      </w:pPr>
-    </w:lvl>
-    <w:lvl w:ilvl="2" w:tplc="0421001B" w:tentative="1">
-      <w:start w:val="1"/>
-      <w:numFmt w:val="lowerRoman"/>
-      <w:lvlText w:val="%3."/>
-      <w:lvlJc w:val="right"/>
-      <w:pPr>
-        <w:ind w:left="2160" w:hanging="180"/>
-      </w:pPr>
-    </w:lvl>
-    <w:lvl w:ilvl="3" w:tplc="0421000F" w:tentative="1">
-      <w:start w:val="1"/>
-      <w:numFmt w:val="decimal"/>
-      <w:lvlText w:val="%4."/>
-      <w:lvlJc w:val="left"/>
-      <w:pPr>
-        <w:ind w:left="2880" w:hanging="360"/>
-      </w:pPr>
-    </w:lvl>
-    <w:lvl w:ilvl="4" w:tplc="04210019" w:tentative="1">
-      <w:start w:val="1"/>
-      <w:numFmt w:val="lowerLetter"/>
-      <w:lvlText w:val="%5."/>
-      <w:lvlJc w:val="left"/>
-      <w:pPr>
-        <w:ind w:left="3600" w:hanging="360"/>
-      </w:pPr>
-    </w:lvl>
-    <w:lvl w:ilvl="5" w:tplc="0421001B" w:tentative="1">
-      <w:start w:val="1"/>
-      <w:numFmt w:val="lowerRoman"/>
-      <w:lvlText w:val="%6."/>
-      <w:lvlJc w:val="right"/>
-      <w:pPr>
-        <w:ind w:left="4320" w:hanging="180"/>
-      </w:pPr>
-    </w:lvl>
-    <w:lvl w:ilvl="6" w:tplc="0421000F" w:tentative="1">
-      <w:start w:val="1"/>
-      <w:numFmt w:val="decimal"/>
-      <w:lvlText w:val="%7."/>
-      <w:lvlJc w:val="left"/>
-      <w:pPr>
-        <w:ind w:left="5040" w:hanging="360"/>
-      </w:pPr>
-    </w:lvl>
-    <w:lvl w:ilvl="7" w:tplc="04210019" w:tentative="1">
-      <w:start w:val="1"/>
-      <w:numFmt w:val="lowerLetter"/>
-      <w:lvlText w:val="%8."/>
-      <w:lvlJc w:val="left"/>
-      <w:pPr>
-        <w:ind w:left="5760" w:hanging="360"/>
-      </w:pPr>
-    </w:lvl>
-    <w:lvl w:ilvl="8" w:tplc="0421001B" w:tentative="1">
-      <w:start w:val="1"/>
-      <w:numFmt w:val="lowerRoman"/>
-      <w:lvlText w:val="%9."/>
-      <w:lvlJc w:val="right"/>
-      <w:pPr>
-        <w:ind w:left="6480" w:hanging="180"/>
-      </w:pPr>
-    </w:lvl>
-  </w:abstractNum>
-  <w:abstractNum w:abstractNumId="16" w15:restartNumberingAfterBreak="0">
     <w:nsid w:val="1DDA7937"/>
     <w:multiLevelType w:val="hybridMultilevel"/>
     <w:tmpl w:val="F2E2632A"/>
@@ -34225,7 +34962,7 @@
       </w:rPr>
     </w:lvl>
   </w:abstractNum>
-  <w:abstractNum w:abstractNumId="17" w15:restartNumberingAfterBreak="0">
+  <w:abstractNum w:abstractNumId="15" w15:restartNumberingAfterBreak="0">
     <w:nsid w:val="1ECF19A9"/>
     <w:multiLevelType w:val="hybridMultilevel"/>
     <w:tmpl w:val="C86EA2BE"/>
@@ -34314,7 +35051,7 @@
       </w:pPr>
     </w:lvl>
   </w:abstractNum>
-  <w:abstractNum w:abstractNumId="18" w15:restartNumberingAfterBreak="0">
+  <w:abstractNum w:abstractNumId="16" w15:restartNumberingAfterBreak="0">
     <w:nsid w:val="1EF9690C"/>
     <w:multiLevelType w:val="hybridMultilevel"/>
     <w:tmpl w:val="D5B05CBA"/>
@@ -34403,7 +35140,7 @@
       </w:pPr>
     </w:lvl>
   </w:abstractNum>
-  <w:abstractNum w:abstractNumId="19" w15:restartNumberingAfterBreak="0">
+  <w:abstractNum w:abstractNumId="17" w15:restartNumberingAfterBreak="0">
     <w:nsid w:val="211A25AA"/>
     <w:multiLevelType w:val="hybridMultilevel"/>
     <w:tmpl w:val="721C2F86"/>
@@ -34516,96 +35253,7 @@
       </w:rPr>
     </w:lvl>
   </w:abstractNum>
-  <w:abstractNum w:abstractNumId="20" w15:restartNumberingAfterBreak="0">
-    <w:nsid w:val="22BB24C8"/>
-    <w:multiLevelType w:val="hybridMultilevel"/>
-    <w:tmpl w:val="DDEAE90C"/>
-    <w:lvl w:ilvl="0" w:tplc="67546EE6">
-      <w:start w:val="1"/>
-      <w:numFmt w:val="decimal"/>
-      <w:lvlText w:val="%1."/>
-      <w:lvlJc w:val="left"/>
-      <w:pPr>
-        <w:ind w:left="1080" w:hanging="360"/>
-      </w:pPr>
-      <w:rPr>
-        <w:rFonts w:hint="default"/>
-      </w:rPr>
-    </w:lvl>
-    <w:lvl w:ilvl="1" w:tplc="04210019" w:tentative="1">
-      <w:start w:val="1"/>
-      <w:numFmt w:val="lowerLetter"/>
-      <w:lvlText w:val="%2."/>
-      <w:lvlJc w:val="left"/>
-      <w:pPr>
-        <w:ind w:left="1800" w:hanging="360"/>
-      </w:pPr>
-    </w:lvl>
-    <w:lvl w:ilvl="2" w:tplc="0421001B" w:tentative="1">
-      <w:start w:val="1"/>
-      <w:numFmt w:val="lowerRoman"/>
-      <w:lvlText w:val="%3."/>
-      <w:lvlJc w:val="right"/>
-      <w:pPr>
-        <w:ind w:left="2520" w:hanging="180"/>
-      </w:pPr>
-    </w:lvl>
-    <w:lvl w:ilvl="3" w:tplc="0421000F" w:tentative="1">
-      <w:start w:val="1"/>
-      <w:numFmt w:val="decimal"/>
-      <w:lvlText w:val="%4."/>
-      <w:lvlJc w:val="left"/>
-      <w:pPr>
-        <w:ind w:left="3240" w:hanging="360"/>
-      </w:pPr>
-    </w:lvl>
-    <w:lvl w:ilvl="4" w:tplc="04210019" w:tentative="1">
-      <w:start w:val="1"/>
-      <w:numFmt w:val="lowerLetter"/>
-      <w:lvlText w:val="%5."/>
-      <w:lvlJc w:val="left"/>
-      <w:pPr>
-        <w:ind w:left="3960" w:hanging="360"/>
-      </w:pPr>
-    </w:lvl>
-    <w:lvl w:ilvl="5" w:tplc="0421001B" w:tentative="1">
-      <w:start w:val="1"/>
-      <w:numFmt w:val="lowerRoman"/>
-      <w:lvlText w:val="%6."/>
-      <w:lvlJc w:val="right"/>
-      <w:pPr>
-        <w:ind w:left="4680" w:hanging="180"/>
-      </w:pPr>
-    </w:lvl>
-    <w:lvl w:ilvl="6" w:tplc="0421000F" w:tentative="1">
-      <w:start w:val="1"/>
-      <w:numFmt w:val="decimal"/>
-      <w:lvlText w:val="%7."/>
-      <w:lvlJc w:val="left"/>
-      <w:pPr>
-        <w:ind w:left="5400" w:hanging="360"/>
-      </w:pPr>
-    </w:lvl>
-    <w:lvl w:ilvl="7" w:tplc="04210019" w:tentative="1">
-      <w:start w:val="1"/>
-      <w:numFmt w:val="lowerLetter"/>
-      <w:lvlText w:val="%8."/>
-      <w:lvlJc w:val="left"/>
-      <w:pPr>
-        <w:ind w:left="6120" w:hanging="360"/>
-      </w:pPr>
-    </w:lvl>
-    <w:lvl w:ilvl="8" w:tplc="0421001B" w:tentative="1">
-      <w:start w:val="1"/>
-      <w:numFmt w:val="lowerRoman"/>
-      <w:lvlText w:val="%9."/>
-      <w:lvlJc w:val="right"/>
-      <w:pPr>
-        <w:ind w:left="6840" w:hanging="180"/>
-      </w:pPr>
-    </w:lvl>
-  </w:abstractNum>
-  <w:abstractNum w:abstractNumId="21" w15:restartNumberingAfterBreak="0">
+  <w:abstractNum w:abstractNumId="18" w15:restartNumberingAfterBreak="0">
     <w:nsid w:val="2C5F7E6F"/>
     <w:multiLevelType w:val="hybridMultilevel"/>
     <w:tmpl w:val="29F85CA4"/>
@@ -34696,17 +35344,17 @@
       </w:pPr>
     </w:lvl>
   </w:abstractNum>
-  <w:abstractNum w:abstractNumId="22" w15:restartNumberingAfterBreak="0">
-    <w:nsid w:val="2CCF35E0"/>
+  <w:abstractNum w:abstractNumId="19" w15:restartNumberingAfterBreak="0">
+    <w:nsid w:val="2EF942AD"/>
     <w:multiLevelType w:val="hybridMultilevel"/>
-    <w:tmpl w:val="418C260E"/>
-    <w:lvl w:ilvl="0" w:tplc="5E904A7E">
+    <w:tmpl w:val="87DEC6C0"/>
+    <w:lvl w:ilvl="0" w:tplc="AC282BB0">
       <w:start w:val="1"/>
-      <w:numFmt w:val="decimal"/>
-      <w:lvlText w:val="3.%1."/>
+      <w:numFmt w:val="lowerLetter"/>
+      <w:lvlText w:val="%1."/>
       <w:lvlJc w:val="left"/>
       <w:pPr>
-        <w:ind w:left="720" w:hanging="360"/>
+        <w:ind w:left="927" w:hanging="360"/>
       </w:pPr>
       <w:rPr>
         <w:rFonts w:hint="default"/>
@@ -34718,7 +35366,7 @@
       <w:lvlText w:val="%2."/>
       <w:lvlJc w:val="left"/>
       <w:pPr>
-        <w:ind w:left="1440" w:hanging="360"/>
+        <w:ind w:left="1647" w:hanging="360"/>
       </w:pPr>
     </w:lvl>
     <w:lvl w:ilvl="2" w:tplc="0421001B" w:tentative="1">
@@ -34727,7 +35375,7 @@
       <w:lvlText w:val="%3."/>
       <w:lvlJc w:val="right"/>
       <w:pPr>
-        <w:ind w:left="2160" w:hanging="180"/>
+        <w:ind w:left="2367" w:hanging="180"/>
       </w:pPr>
     </w:lvl>
     <w:lvl w:ilvl="3" w:tplc="0421000F" w:tentative="1">
@@ -34736,7 +35384,7 @@
       <w:lvlText w:val="%4."/>
       <w:lvlJc w:val="left"/>
       <w:pPr>
-        <w:ind w:left="2880" w:hanging="360"/>
+        <w:ind w:left="3087" w:hanging="360"/>
       </w:pPr>
     </w:lvl>
     <w:lvl w:ilvl="4" w:tplc="04210019" w:tentative="1">
@@ -34745,7 +35393,7 @@
       <w:lvlText w:val="%5."/>
       <w:lvlJc w:val="left"/>
       <w:pPr>
-        <w:ind w:left="3600" w:hanging="360"/>
+        <w:ind w:left="3807" w:hanging="360"/>
       </w:pPr>
     </w:lvl>
     <w:lvl w:ilvl="5" w:tplc="0421001B" w:tentative="1">
@@ -34754,7 +35402,7 @@
       <w:lvlText w:val="%6."/>
       <w:lvlJc w:val="right"/>
       <w:pPr>
-        <w:ind w:left="4320" w:hanging="180"/>
+        <w:ind w:left="4527" w:hanging="180"/>
       </w:pPr>
     </w:lvl>
     <w:lvl w:ilvl="6" w:tplc="0421000F" w:tentative="1">
@@ -34763,7 +35411,7 @@
       <w:lvlText w:val="%7."/>
       <w:lvlJc w:val="left"/>
       <w:pPr>
-        <w:ind w:left="5040" w:hanging="360"/>
+        <w:ind w:left="5247" w:hanging="360"/>
       </w:pPr>
     </w:lvl>
     <w:lvl w:ilvl="7" w:tplc="04210019" w:tentative="1">
@@ -34772,7 +35420,7 @@
       <w:lvlText w:val="%8."/>
       <w:lvlJc w:val="left"/>
       <w:pPr>
-        <w:ind w:left="5760" w:hanging="360"/>
+        <w:ind w:left="5967" w:hanging="360"/>
       </w:pPr>
     </w:lvl>
     <w:lvl w:ilvl="8" w:tplc="0421001B" w:tentative="1">
@@ -34781,11 +35429,11 @@
       <w:lvlText w:val="%9."/>
       <w:lvlJc w:val="right"/>
       <w:pPr>
-        <w:ind w:left="6480" w:hanging="180"/>
+        <w:ind w:left="6687" w:hanging="180"/>
       </w:pPr>
     </w:lvl>
   </w:abstractNum>
-  <w:abstractNum w:abstractNumId="23" w15:restartNumberingAfterBreak="0">
+  <w:abstractNum w:abstractNumId="20" w15:restartNumberingAfterBreak="0">
     <w:nsid w:val="2F22667F"/>
     <w:multiLevelType w:val="hybridMultilevel"/>
     <w:tmpl w:val="AA1C9934"/>
@@ -34898,7 +35546,7 @@
       </w:rPr>
     </w:lvl>
   </w:abstractNum>
-  <w:abstractNum w:abstractNumId="24" w15:restartNumberingAfterBreak="0">
+  <w:abstractNum w:abstractNumId="21" w15:restartNumberingAfterBreak="0">
     <w:nsid w:val="30597BF8"/>
     <w:multiLevelType w:val="hybridMultilevel"/>
     <w:tmpl w:val="D8026FFC"/>
@@ -34987,185 +35635,7 @@
       </w:pPr>
     </w:lvl>
   </w:abstractNum>
-  <w:abstractNum w:abstractNumId="25" w15:restartNumberingAfterBreak="0">
-    <w:nsid w:val="309F030B"/>
-    <w:multiLevelType w:val="hybridMultilevel"/>
-    <w:tmpl w:val="8E1C4840"/>
-    <w:lvl w:ilvl="0" w:tplc="33024860">
-      <w:start w:val="1"/>
-      <w:numFmt w:val="decimal"/>
-      <w:lvlText w:val="2.%1."/>
-      <w:lvlJc w:val="left"/>
-      <w:pPr>
-        <w:ind w:left="835" w:hanging="360"/>
-      </w:pPr>
-      <w:rPr>
-        <w:rFonts w:hint="default"/>
-      </w:rPr>
-    </w:lvl>
-    <w:lvl w:ilvl="1" w:tplc="04210019" w:tentative="1">
-      <w:start w:val="1"/>
-      <w:numFmt w:val="lowerLetter"/>
-      <w:lvlText w:val="%2."/>
-      <w:lvlJc w:val="left"/>
-      <w:pPr>
-        <w:ind w:left="1440" w:hanging="360"/>
-      </w:pPr>
-    </w:lvl>
-    <w:lvl w:ilvl="2" w:tplc="0421001B" w:tentative="1">
-      <w:start w:val="1"/>
-      <w:numFmt w:val="lowerRoman"/>
-      <w:lvlText w:val="%3."/>
-      <w:lvlJc w:val="right"/>
-      <w:pPr>
-        <w:ind w:left="2160" w:hanging="180"/>
-      </w:pPr>
-    </w:lvl>
-    <w:lvl w:ilvl="3" w:tplc="0421000F" w:tentative="1">
-      <w:start w:val="1"/>
-      <w:numFmt w:val="decimal"/>
-      <w:lvlText w:val="%4."/>
-      <w:lvlJc w:val="left"/>
-      <w:pPr>
-        <w:ind w:left="2880" w:hanging="360"/>
-      </w:pPr>
-    </w:lvl>
-    <w:lvl w:ilvl="4" w:tplc="04210019" w:tentative="1">
-      <w:start w:val="1"/>
-      <w:numFmt w:val="lowerLetter"/>
-      <w:lvlText w:val="%5."/>
-      <w:lvlJc w:val="left"/>
-      <w:pPr>
-        <w:ind w:left="3600" w:hanging="360"/>
-      </w:pPr>
-    </w:lvl>
-    <w:lvl w:ilvl="5" w:tplc="0421001B" w:tentative="1">
-      <w:start w:val="1"/>
-      <w:numFmt w:val="lowerRoman"/>
-      <w:lvlText w:val="%6."/>
-      <w:lvlJc w:val="right"/>
-      <w:pPr>
-        <w:ind w:left="4320" w:hanging="180"/>
-      </w:pPr>
-    </w:lvl>
-    <w:lvl w:ilvl="6" w:tplc="0421000F" w:tentative="1">
-      <w:start w:val="1"/>
-      <w:numFmt w:val="decimal"/>
-      <w:lvlText w:val="%7."/>
-      <w:lvlJc w:val="left"/>
-      <w:pPr>
-        <w:ind w:left="5040" w:hanging="360"/>
-      </w:pPr>
-    </w:lvl>
-    <w:lvl w:ilvl="7" w:tplc="04210019" w:tentative="1">
-      <w:start w:val="1"/>
-      <w:numFmt w:val="lowerLetter"/>
-      <w:lvlText w:val="%8."/>
-      <w:lvlJc w:val="left"/>
-      <w:pPr>
-        <w:ind w:left="5760" w:hanging="360"/>
-      </w:pPr>
-    </w:lvl>
-    <w:lvl w:ilvl="8" w:tplc="0421001B" w:tentative="1">
-      <w:start w:val="1"/>
-      <w:numFmt w:val="lowerRoman"/>
-      <w:lvlText w:val="%9."/>
-      <w:lvlJc w:val="right"/>
-      <w:pPr>
-        <w:ind w:left="6480" w:hanging="180"/>
-      </w:pPr>
-    </w:lvl>
-  </w:abstractNum>
-  <w:abstractNum w:abstractNumId="26" w15:restartNumberingAfterBreak="0">
-    <w:nsid w:val="31E56446"/>
-    <w:multiLevelType w:val="hybridMultilevel"/>
-    <w:tmpl w:val="427C0C14"/>
-    <w:lvl w:ilvl="0" w:tplc="7632CAB0">
-      <w:start w:val="1"/>
-      <w:numFmt w:val="decimal"/>
-      <w:lvlText w:val="%1)"/>
-      <w:lvlJc w:val="left"/>
-      <w:pPr>
-        <w:ind w:left="2138" w:hanging="360"/>
-      </w:pPr>
-      <w:rPr>
-        <w:rFonts w:hint="default"/>
-      </w:rPr>
-    </w:lvl>
-    <w:lvl w:ilvl="1" w:tplc="04090019" w:tentative="1">
-      <w:start w:val="1"/>
-      <w:numFmt w:val="lowerLetter"/>
-      <w:lvlText w:val="%2."/>
-      <w:lvlJc w:val="left"/>
-      <w:pPr>
-        <w:ind w:left="2858" w:hanging="360"/>
-      </w:pPr>
-    </w:lvl>
-    <w:lvl w:ilvl="2" w:tplc="0409001B" w:tentative="1">
-      <w:start w:val="1"/>
-      <w:numFmt w:val="lowerRoman"/>
-      <w:lvlText w:val="%3."/>
-      <w:lvlJc w:val="right"/>
-      <w:pPr>
-        <w:ind w:left="3578" w:hanging="180"/>
-      </w:pPr>
-    </w:lvl>
-    <w:lvl w:ilvl="3" w:tplc="0409000F" w:tentative="1">
-      <w:start w:val="1"/>
-      <w:numFmt w:val="decimal"/>
-      <w:lvlText w:val="%4."/>
-      <w:lvlJc w:val="left"/>
-      <w:pPr>
-        <w:ind w:left="4298" w:hanging="360"/>
-      </w:pPr>
-    </w:lvl>
-    <w:lvl w:ilvl="4" w:tplc="04090019" w:tentative="1">
-      <w:start w:val="1"/>
-      <w:numFmt w:val="lowerLetter"/>
-      <w:lvlText w:val="%5."/>
-      <w:lvlJc w:val="left"/>
-      <w:pPr>
-        <w:ind w:left="5018" w:hanging="360"/>
-      </w:pPr>
-    </w:lvl>
-    <w:lvl w:ilvl="5" w:tplc="0409001B" w:tentative="1">
-      <w:start w:val="1"/>
-      <w:numFmt w:val="lowerRoman"/>
-      <w:lvlText w:val="%6."/>
-      <w:lvlJc w:val="right"/>
-      <w:pPr>
-        <w:ind w:left="5738" w:hanging="180"/>
-      </w:pPr>
-    </w:lvl>
-    <w:lvl w:ilvl="6" w:tplc="0409000F" w:tentative="1">
-      <w:start w:val="1"/>
-      <w:numFmt w:val="decimal"/>
-      <w:lvlText w:val="%7."/>
-      <w:lvlJc w:val="left"/>
-      <w:pPr>
-        <w:ind w:left="6458" w:hanging="360"/>
-      </w:pPr>
-    </w:lvl>
-    <w:lvl w:ilvl="7" w:tplc="04090019" w:tentative="1">
-      <w:start w:val="1"/>
-      <w:numFmt w:val="lowerLetter"/>
-      <w:lvlText w:val="%8."/>
-      <w:lvlJc w:val="left"/>
-      <w:pPr>
-        <w:ind w:left="7178" w:hanging="360"/>
-      </w:pPr>
-    </w:lvl>
-    <w:lvl w:ilvl="8" w:tplc="0409001B" w:tentative="1">
-      <w:start w:val="1"/>
-      <w:numFmt w:val="lowerRoman"/>
-      <w:lvlText w:val="%9."/>
-      <w:lvlJc w:val="right"/>
-      <w:pPr>
-        <w:ind w:left="7898" w:hanging="180"/>
-      </w:pPr>
-    </w:lvl>
-  </w:abstractNum>
-  <w:abstractNum w:abstractNumId="27" w15:restartNumberingAfterBreak="0">
+  <w:abstractNum w:abstractNumId="22" w15:restartNumberingAfterBreak="0">
     <w:nsid w:val="3392339D"/>
     <w:multiLevelType w:val="multilevel"/>
     <w:tmpl w:val="18E8F0F8"/>
@@ -35283,7 +35753,7 @@
       </w:rPr>
     </w:lvl>
   </w:abstractNum>
-  <w:abstractNum w:abstractNumId="28" w15:restartNumberingAfterBreak="0">
+  <w:abstractNum w:abstractNumId="23" w15:restartNumberingAfterBreak="0">
     <w:nsid w:val="34CD68CF"/>
     <w:multiLevelType w:val="hybridMultilevel"/>
     <w:tmpl w:val="FA36920E"/>
@@ -35372,7 +35842,7 @@
       </w:pPr>
     </w:lvl>
   </w:abstractNum>
-  <w:abstractNum w:abstractNumId="29" w15:restartNumberingAfterBreak="0">
+  <w:abstractNum w:abstractNumId="24" w15:restartNumberingAfterBreak="0">
     <w:nsid w:val="34DA4E24"/>
     <w:multiLevelType w:val="hybridMultilevel"/>
     <w:tmpl w:val="59D22DAC"/>
@@ -35463,96 +35933,7 @@
       </w:pPr>
     </w:lvl>
   </w:abstractNum>
-  <w:abstractNum w:abstractNumId="30" w15:restartNumberingAfterBreak="0">
-    <w:nsid w:val="389A2D15"/>
-    <w:multiLevelType w:val="hybridMultilevel"/>
-    <w:tmpl w:val="963C2344"/>
-    <w:lvl w:ilvl="0" w:tplc="9C388736">
-      <w:start w:val="1"/>
-      <w:numFmt w:val="decimal"/>
-      <w:lvlText w:val="1.%1"/>
-      <w:lvlJc w:val="left"/>
-      <w:pPr>
-        <w:ind w:left="720" w:hanging="360"/>
-      </w:pPr>
-      <w:rPr>
-        <w:rFonts w:hint="default"/>
-      </w:rPr>
-    </w:lvl>
-    <w:lvl w:ilvl="1" w:tplc="38090019" w:tentative="1">
-      <w:start w:val="1"/>
-      <w:numFmt w:val="lowerLetter"/>
-      <w:lvlText w:val="%2."/>
-      <w:lvlJc w:val="left"/>
-      <w:pPr>
-        <w:ind w:left="1440" w:hanging="360"/>
-      </w:pPr>
-    </w:lvl>
-    <w:lvl w:ilvl="2" w:tplc="3809001B" w:tentative="1">
-      <w:start w:val="1"/>
-      <w:numFmt w:val="lowerRoman"/>
-      <w:lvlText w:val="%3."/>
-      <w:lvlJc w:val="right"/>
-      <w:pPr>
-        <w:ind w:left="2160" w:hanging="180"/>
-      </w:pPr>
-    </w:lvl>
-    <w:lvl w:ilvl="3" w:tplc="3809000F" w:tentative="1">
-      <w:start w:val="1"/>
-      <w:numFmt w:val="decimal"/>
-      <w:lvlText w:val="%4."/>
-      <w:lvlJc w:val="left"/>
-      <w:pPr>
-        <w:ind w:left="2880" w:hanging="360"/>
-      </w:pPr>
-    </w:lvl>
-    <w:lvl w:ilvl="4" w:tplc="38090019" w:tentative="1">
-      <w:start w:val="1"/>
-      <w:numFmt w:val="lowerLetter"/>
-      <w:lvlText w:val="%5."/>
-      <w:lvlJc w:val="left"/>
-      <w:pPr>
-        <w:ind w:left="3600" w:hanging="360"/>
-      </w:pPr>
-    </w:lvl>
-    <w:lvl w:ilvl="5" w:tplc="3809001B" w:tentative="1">
-      <w:start w:val="1"/>
-      <w:numFmt w:val="lowerRoman"/>
-      <w:lvlText w:val="%6."/>
-      <w:lvlJc w:val="right"/>
-      <w:pPr>
-        <w:ind w:left="4320" w:hanging="180"/>
-      </w:pPr>
-    </w:lvl>
-    <w:lvl w:ilvl="6" w:tplc="3809000F" w:tentative="1">
-      <w:start w:val="1"/>
-      <w:numFmt w:val="decimal"/>
-      <w:lvlText w:val="%7."/>
-      <w:lvlJc w:val="left"/>
-      <w:pPr>
-        <w:ind w:left="5040" w:hanging="360"/>
-      </w:pPr>
-    </w:lvl>
-    <w:lvl w:ilvl="7" w:tplc="38090019" w:tentative="1">
-      <w:start w:val="1"/>
-      <w:numFmt w:val="lowerLetter"/>
-      <w:lvlText w:val="%8."/>
-      <w:lvlJc w:val="left"/>
-      <w:pPr>
-        <w:ind w:left="5760" w:hanging="360"/>
-      </w:pPr>
-    </w:lvl>
-    <w:lvl w:ilvl="8" w:tplc="3809001B" w:tentative="1">
-      <w:start w:val="1"/>
-      <w:numFmt w:val="lowerRoman"/>
-      <w:lvlText w:val="%9."/>
-      <w:lvlJc w:val="right"/>
-      <w:pPr>
-        <w:ind w:left="6480" w:hanging="180"/>
-      </w:pPr>
-    </w:lvl>
-  </w:abstractNum>
-  <w:abstractNum w:abstractNumId="31" w15:restartNumberingAfterBreak="0">
+  <w:abstractNum w:abstractNumId="25" w15:restartNumberingAfterBreak="0">
     <w:nsid w:val="4CB57C08"/>
     <w:multiLevelType w:val="hybridMultilevel"/>
     <w:tmpl w:val="1BCE03CE"/>
@@ -35665,7 +36046,7 @@
       </w:rPr>
     </w:lvl>
   </w:abstractNum>
-  <w:abstractNum w:abstractNumId="32" w15:restartNumberingAfterBreak="0">
+  <w:abstractNum w:abstractNumId="26" w15:restartNumberingAfterBreak="0">
     <w:nsid w:val="4CF34B04"/>
     <w:multiLevelType w:val="hybridMultilevel"/>
     <w:tmpl w:val="0764DF12"/>
@@ -35754,7 +36135,7 @@
       </w:pPr>
     </w:lvl>
   </w:abstractNum>
-  <w:abstractNum w:abstractNumId="33" w15:restartNumberingAfterBreak="0">
+  <w:abstractNum w:abstractNumId="27" w15:restartNumberingAfterBreak="0">
     <w:nsid w:val="4D2A0541"/>
     <w:multiLevelType w:val="hybridMultilevel"/>
     <w:tmpl w:val="717AE10A"/>
@@ -35843,7 +36224,7 @@
       </w:pPr>
     </w:lvl>
   </w:abstractNum>
-  <w:abstractNum w:abstractNumId="34" w15:restartNumberingAfterBreak="0">
+  <w:abstractNum w:abstractNumId="28" w15:restartNumberingAfterBreak="0">
     <w:nsid w:val="4F232F8A"/>
     <w:multiLevelType w:val="hybridMultilevel"/>
     <w:tmpl w:val="3D16D1A2"/>
@@ -35932,7 +36313,7 @@
       </w:pPr>
     </w:lvl>
   </w:abstractNum>
-  <w:abstractNum w:abstractNumId="35" w15:restartNumberingAfterBreak="0">
+  <w:abstractNum w:abstractNumId="29" w15:restartNumberingAfterBreak="0">
     <w:nsid w:val="50D700F0"/>
     <w:multiLevelType w:val="hybridMultilevel"/>
     <w:tmpl w:val="308002F2"/>
@@ -36045,7 +36426,7 @@
       </w:rPr>
     </w:lvl>
   </w:abstractNum>
-  <w:abstractNum w:abstractNumId="36" w15:restartNumberingAfterBreak="0">
+  <w:abstractNum w:abstractNumId="30" w15:restartNumberingAfterBreak="0">
     <w:nsid w:val="538716C7"/>
     <w:multiLevelType w:val="hybridMultilevel"/>
     <w:tmpl w:val="151C24B0"/>
@@ -36136,7 +36517,7 @@
       </w:pPr>
     </w:lvl>
   </w:abstractNum>
-  <w:abstractNum w:abstractNumId="37" w15:restartNumberingAfterBreak="0">
+  <w:abstractNum w:abstractNumId="31" w15:restartNumberingAfterBreak="0">
     <w:nsid w:val="56460125"/>
     <w:multiLevelType w:val="hybridMultilevel"/>
     <w:tmpl w:val="739466DA"/>
@@ -36225,7 +36606,7 @@
       </w:pPr>
     </w:lvl>
   </w:abstractNum>
-  <w:abstractNum w:abstractNumId="38" w15:restartNumberingAfterBreak="0">
+  <w:abstractNum w:abstractNumId="32" w15:restartNumberingAfterBreak="0">
     <w:nsid w:val="58591878"/>
     <w:multiLevelType w:val="hybridMultilevel"/>
     <w:tmpl w:val="EB18949E"/>
@@ -36311,7 +36692,7 @@
       </w:pPr>
     </w:lvl>
   </w:abstractNum>
-  <w:abstractNum w:abstractNumId="39" w15:restartNumberingAfterBreak="0">
+  <w:abstractNum w:abstractNumId="33" w15:restartNumberingAfterBreak="0">
     <w:nsid w:val="598C162E"/>
     <w:multiLevelType w:val="hybridMultilevel"/>
     <w:tmpl w:val="34EE1284"/>
@@ -36424,7 +36805,7 @@
       </w:rPr>
     </w:lvl>
   </w:abstractNum>
-  <w:abstractNum w:abstractNumId="40" w15:restartNumberingAfterBreak="0">
+  <w:abstractNum w:abstractNumId="34" w15:restartNumberingAfterBreak="0">
     <w:nsid w:val="5DA43234"/>
     <w:multiLevelType w:val="hybridMultilevel"/>
     <w:tmpl w:val="59FC7F0E"/>
@@ -36510,7 +36891,7 @@
       </w:pPr>
     </w:lvl>
   </w:abstractNum>
-  <w:abstractNum w:abstractNumId="41" w15:restartNumberingAfterBreak="0">
+  <w:abstractNum w:abstractNumId="35" w15:restartNumberingAfterBreak="0">
     <w:nsid w:val="66B33A8B"/>
     <w:multiLevelType w:val="hybridMultilevel"/>
     <w:tmpl w:val="31C81B18"/>
@@ -36599,7 +36980,7 @@
       </w:pPr>
     </w:lvl>
   </w:abstractNum>
-  <w:abstractNum w:abstractNumId="42" w15:restartNumberingAfterBreak="0">
+  <w:abstractNum w:abstractNumId="36" w15:restartNumberingAfterBreak="0">
     <w:nsid w:val="67EB62D6"/>
     <w:multiLevelType w:val="hybridMultilevel"/>
     <w:tmpl w:val="5DA4C3C8"/>
@@ -36688,7 +37069,96 @@
       </w:pPr>
     </w:lvl>
   </w:abstractNum>
-  <w:abstractNum w:abstractNumId="43" w15:restartNumberingAfterBreak="0">
+  <w:abstractNum w:abstractNumId="37" w15:restartNumberingAfterBreak="0">
+    <w:nsid w:val="6A532DDA"/>
+    <w:multiLevelType w:val="hybridMultilevel"/>
+    <w:tmpl w:val="7DD6E326"/>
+    <w:lvl w:ilvl="0" w:tplc="850C7D40">
+      <w:start w:val="1"/>
+      <w:numFmt w:val="decimal"/>
+      <w:lvlText w:val="%1."/>
+      <w:lvlJc w:val="left"/>
+      <w:pPr>
+        <w:ind w:left="927" w:hanging="360"/>
+      </w:pPr>
+      <w:rPr>
+        <w:rFonts w:hint="default"/>
+      </w:rPr>
+    </w:lvl>
+    <w:lvl w:ilvl="1" w:tplc="04210019" w:tentative="1">
+      <w:start w:val="1"/>
+      <w:numFmt w:val="lowerLetter"/>
+      <w:lvlText w:val="%2."/>
+      <w:lvlJc w:val="left"/>
+      <w:pPr>
+        <w:ind w:left="1647" w:hanging="360"/>
+      </w:pPr>
+    </w:lvl>
+    <w:lvl w:ilvl="2" w:tplc="0421001B" w:tentative="1">
+      <w:start w:val="1"/>
+      <w:numFmt w:val="lowerRoman"/>
+      <w:lvlText w:val="%3."/>
+      <w:lvlJc w:val="right"/>
+      <w:pPr>
+        <w:ind w:left="2367" w:hanging="180"/>
+      </w:pPr>
+    </w:lvl>
+    <w:lvl w:ilvl="3" w:tplc="0421000F" w:tentative="1">
+      <w:start w:val="1"/>
+      <w:numFmt w:val="decimal"/>
+      <w:lvlText w:val="%4."/>
+      <w:lvlJc w:val="left"/>
+      <w:pPr>
+        <w:ind w:left="3087" w:hanging="360"/>
+      </w:pPr>
+    </w:lvl>
+    <w:lvl w:ilvl="4" w:tplc="04210019" w:tentative="1">
+      <w:start w:val="1"/>
+      <w:numFmt w:val="lowerLetter"/>
+      <w:lvlText w:val="%5."/>
+      <w:lvlJc w:val="left"/>
+      <w:pPr>
+        <w:ind w:left="3807" w:hanging="360"/>
+      </w:pPr>
+    </w:lvl>
+    <w:lvl w:ilvl="5" w:tplc="0421001B" w:tentative="1">
+      <w:start w:val="1"/>
+      <w:numFmt w:val="lowerRoman"/>
+      <w:lvlText w:val="%6."/>
+      <w:lvlJc w:val="right"/>
+      <w:pPr>
+        <w:ind w:left="4527" w:hanging="180"/>
+      </w:pPr>
+    </w:lvl>
+    <w:lvl w:ilvl="6" w:tplc="0421000F" w:tentative="1">
+      <w:start w:val="1"/>
+      <w:numFmt w:val="decimal"/>
+      <w:lvlText w:val="%7."/>
+      <w:lvlJc w:val="left"/>
+      <w:pPr>
+        <w:ind w:left="5247" w:hanging="360"/>
+      </w:pPr>
+    </w:lvl>
+    <w:lvl w:ilvl="7" w:tplc="04210019" w:tentative="1">
+      <w:start w:val="1"/>
+      <w:numFmt w:val="lowerLetter"/>
+      <w:lvlText w:val="%8."/>
+      <w:lvlJc w:val="left"/>
+      <w:pPr>
+        <w:ind w:left="5967" w:hanging="360"/>
+      </w:pPr>
+    </w:lvl>
+    <w:lvl w:ilvl="8" w:tplc="0421001B" w:tentative="1">
+      <w:start w:val="1"/>
+      <w:numFmt w:val="lowerRoman"/>
+      <w:lvlText w:val="%9."/>
+      <w:lvlJc w:val="right"/>
+      <w:pPr>
+        <w:ind w:left="6687" w:hanging="180"/>
+      </w:pPr>
+    </w:lvl>
+  </w:abstractNum>
+  <w:abstractNum w:abstractNumId="38" w15:restartNumberingAfterBreak="0">
     <w:nsid w:val="6EB27B07"/>
     <w:multiLevelType w:val="hybridMultilevel"/>
     <w:tmpl w:val="367A603A"/>
@@ -36777,7 +37247,7 @@
       </w:pPr>
     </w:lvl>
   </w:abstractNum>
-  <w:abstractNum w:abstractNumId="44" w15:restartNumberingAfterBreak="0">
+  <w:abstractNum w:abstractNumId="39" w15:restartNumberingAfterBreak="0">
     <w:nsid w:val="6F0011BC"/>
     <w:multiLevelType w:val="hybridMultilevel"/>
     <w:tmpl w:val="0F94E20E"/>
@@ -36890,7 +37360,7 @@
       </w:rPr>
     </w:lvl>
   </w:abstractNum>
-  <w:abstractNum w:abstractNumId="45" w15:restartNumberingAfterBreak="0">
+  <w:abstractNum w:abstractNumId="40" w15:restartNumberingAfterBreak="0">
     <w:nsid w:val="71C13F65"/>
     <w:multiLevelType w:val="hybridMultilevel"/>
     <w:tmpl w:val="9A32F512"/>
@@ -37003,7 +37473,7 @@
       </w:rPr>
     </w:lvl>
   </w:abstractNum>
-  <w:abstractNum w:abstractNumId="46" w15:restartNumberingAfterBreak="0">
+  <w:abstractNum w:abstractNumId="41" w15:restartNumberingAfterBreak="0">
     <w:nsid w:val="72294EF2"/>
     <w:multiLevelType w:val="hybridMultilevel"/>
     <w:tmpl w:val="B6242DDE"/>
@@ -37092,7 +37562,7 @@
       </w:pPr>
     </w:lvl>
   </w:abstractNum>
-  <w:abstractNum w:abstractNumId="47" w15:restartNumberingAfterBreak="0">
+  <w:abstractNum w:abstractNumId="42" w15:restartNumberingAfterBreak="0">
     <w:nsid w:val="734E41EA"/>
     <w:multiLevelType w:val="hybridMultilevel"/>
     <w:tmpl w:val="D8280AC8"/>
@@ -37181,96 +37651,7 @@
       </w:pPr>
     </w:lvl>
   </w:abstractNum>
-  <w:abstractNum w:abstractNumId="48" w15:restartNumberingAfterBreak="0">
-    <w:nsid w:val="7B9F67D5"/>
-    <w:multiLevelType w:val="hybridMultilevel"/>
-    <w:tmpl w:val="29145EAE"/>
-    <w:lvl w:ilvl="0" w:tplc="8F58C39E">
-      <w:start w:val="1"/>
-      <w:numFmt w:val="decimal"/>
-      <w:lvlText w:val="1.%1."/>
-      <w:lvlJc w:val="left"/>
-      <w:pPr>
-        <w:ind w:left="1070" w:hanging="360"/>
-      </w:pPr>
-      <w:rPr>
-        <w:rFonts w:hint="default"/>
-      </w:rPr>
-    </w:lvl>
-    <w:lvl w:ilvl="1" w:tplc="04210019" w:tentative="1">
-      <w:start w:val="1"/>
-      <w:numFmt w:val="lowerLetter"/>
-      <w:lvlText w:val="%2."/>
-      <w:lvlJc w:val="left"/>
-      <w:pPr>
-        <w:ind w:left="1675" w:hanging="360"/>
-      </w:pPr>
-    </w:lvl>
-    <w:lvl w:ilvl="2" w:tplc="0421001B" w:tentative="1">
-      <w:start w:val="1"/>
-      <w:numFmt w:val="lowerRoman"/>
-      <w:lvlText w:val="%3."/>
-      <w:lvlJc w:val="right"/>
-      <w:pPr>
-        <w:ind w:left="2395" w:hanging="180"/>
-      </w:pPr>
-    </w:lvl>
-    <w:lvl w:ilvl="3" w:tplc="0421000F" w:tentative="1">
-      <w:start w:val="1"/>
-      <w:numFmt w:val="decimal"/>
-      <w:lvlText w:val="%4."/>
-      <w:lvlJc w:val="left"/>
-      <w:pPr>
-        <w:ind w:left="3115" w:hanging="360"/>
-      </w:pPr>
-    </w:lvl>
-    <w:lvl w:ilvl="4" w:tplc="04210019" w:tentative="1">
-      <w:start w:val="1"/>
-      <w:numFmt w:val="lowerLetter"/>
-      <w:lvlText w:val="%5."/>
-      <w:lvlJc w:val="left"/>
-      <w:pPr>
-        <w:ind w:left="3835" w:hanging="360"/>
-      </w:pPr>
-    </w:lvl>
-    <w:lvl w:ilvl="5" w:tplc="0421001B" w:tentative="1">
-      <w:start w:val="1"/>
-      <w:numFmt w:val="lowerRoman"/>
-      <w:lvlText w:val="%6."/>
-      <w:lvlJc w:val="right"/>
-      <w:pPr>
-        <w:ind w:left="4555" w:hanging="180"/>
-      </w:pPr>
-    </w:lvl>
-    <w:lvl w:ilvl="6" w:tplc="0421000F" w:tentative="1">
-      <w:start w:val="1"/>
-      <w:numFmt w:val="decimal"/>
-      <w:lvlText w:val="%7."/>
-      <w:lvlJc w:val="left"/>
-      <w:pPr>
-        <w:ind w:left="5275" w:hanging="360"/>
-      </w:pPr>
-    </w:lvl>
-    <w:lvl w:ilvl="7" w:tplc="04210019" w:tentative="1">
-      <w:start w:val="1"/>
-      <w:numFmt w:val="lowerLetter"/>
-      <w:lvlText w:val="%8."/>
-      <w:lvlJc w:val="left"/>
-      <w:pPr>
-        <w:ind w:left="5995" w:hanging="360"/>
-      </w:pPr>
-    </w:lvl>
-    <w:lvl w:ilvl="8" w:tplc="0421001B" w:tentative="1">
-      <w:start w:val="1"/>
-      <w:numFmt w:val="lowerRoman"/>
-      <w:lvlText w:val="%9."/>
-      <w:lvlJc w:val="right"/>
-      <w:pPr>
-        <w:ind w:left="6715" w:hanging="180"/>
-      </w:pPr>
-    </w:lvl>
-  </w:abstractNum>
-  <w:abstractNum w:abstractNumId="49" w15:restartNumberingAfterBreak="0">
+  <w:abstractNum w:abstractNumId="43" w15:restartNumberingAfterBreak="0">
     <w:nsid w:val="7E3D3E95"/>
     <w:multiLevelType w:val="hybridMultilevel"/>
     <w:tmpl w:val="87C28050"/>
@@ -37363,153 +37744,135 @@
     <w:abstractNumId w:val="7"/>
   </w:num>
   <w:num w:numId="2">
-    <w:abstractNumId w:val="38"/>
+    <w:abstractNumId w:val="32"/>
   </w:num>
   <w:num w:numId="3">
-    <w:abstractNumId w:val="40"/>
+    <w:abstractNumId w:val="34"/>
   </w:num>
   <w:num w:numId="4">
     <w:abstractNumId w:val="13"/>
   </w:num>
   <w:num w:numId="5">
-    <w:abstractNumId w:val="27"/>
+    <w:abstractNumId w:val="22"/>
   </w:num>
   <w:num w:numId="6">
-    <w:abstractNumId w:val="21"/>
+    <w:abstractNumId w:val="18"/>
   </w:num>
   <w:num w:numId="7">
-    <w:abstractNumId w:val="28"/>
+    <w:abstractNumId w:val="23"/>
   </w:num>
   <w:num w:numId="8">
-    <w:abstractNumId w:val="49"/>
+    <w:abstractNumId w:val="43"/>
   </w:num>
   <w:num w:numId="9">
     <w:abstractNumId w:val="9"/>
   </w:num>
   <w:num w:numId="10">
-    <w:abstractNumId w:val="31"/>
+    <w:abstractNumId w:val="25"/>
   </w:num>
   <w:num w:numId="11">
-    <w:abstractNumId w:val="44"/>
+    <w:abstractNumId w:val="39"/>
   </w:num>
   <w:num w:numId="12">
     <w:abstractNumId w:val="12"/>
   </w:num>
   <w:num w:numId="13">
-    <w:abstractNumId w:val="19"/>
+    <w:abstractNumId w:val="17"/>
   </w:num>
   <w:num w:numId="14">
-    <w:abstractNumId w:val="24"/>
+    <w:abstractNumId w:val="21"/>
   </w:num>
   <w:num w:numId="15">
-    <w:abstractNumId w:val="35"/>
+    <w:abstractNumId w:val="29"/>
   </w:num>
   <w:num w:numId="16">
     <w:abstractNumId w:val="11"/>
   </w:num>
   <w:num w:numId="17">
+    <w:abstractNumId w:val="15"/>
+  </w:num>
+  <w:num w:numId="18">
+    <w:abstractNumId w:val="33"/>
+  </w:num>
+  <w:num w:numId="19">
+    <w:abstractNumId w:val="40"/>
+  </w:num>
+  <w:num w:numId="20">
+    <w:abstractNumId w:val="2"/>
+  </w:num>
+  <w:num w:numId="21">
+    <w:abstractNumId w:val="4"/>
+  </w:num>
+  <w:num w:numId="22">
+    <w:abstractNumId w:val="3"/>
+  </w:num>
+  <w:num w:numId="23">
+    <w:abstractNumId w:val="6"/>
+  </w:num>
+  <w:num w:numId="24">
+    <w:abstractNumId w:val="35"/>
+  </w:num>
+  <w:num w:numId="25">
+    <w:abstractNumId w:val="14"/>
+  </w:num>
+  <w:num w:numId="26">
+    <w:abstractNumId w:val="20"/>
+  </w:num>
+  <w:num w:numId="27">
     <w:abstractNumId w:val="26"/>
   </w:num>
-  <w:num w:numId="18">
-    <w:abstractNumId w:val="17"/>
-  </w:num>
-  <w:num w:numId="19">
-    <w:abstractNumId w:val="39"/>
-  </w:num>
-  <w:num w:numId="20">
-    <w:abstractNumId w:val="45"/>
-  </w:num>
-  <w:num w:numId="21">
-    <w:abstractNumId w:val="48"/>
-  </w:num>
-  <w:num w:numId="22">
-    <w:abstractNumId w:val="25"/>
-  </w:num>
-  <w:num w:numId="23">
-    <w:abstractNumId w:val="2"/>
-  </w:num>
-  <w:num w:numId="24">
-    <w:abstractNumId w:val="4"/>
-  </w:num>
-  <w:num w:numId="25">
-    <w:abstractNumId w:val="22"/>
-  </w:num>
-  <w:num w:numId="26">
-    <w:abstractNumId w:val="3"/>
-  </w:num>
-  <w:num w:numId="27">
-    <w:abstractNumId w:val="6"/>
-  </w:num>
   <w:num w:numId="28">
-    <w:abstractNumId w:val="41"/>
+    <w:abstractNumId w:val="36"/>
   </w:num>
   <w:num w:numId="29">
     <w:abstractNumId w:val="16"/>
   </w:num>
   <w:num w:numId="30">
-    <w:abstractNumId w:val="23"/>
+    <w:abstractNumId w:val="30"/>
   </w:num>
   <w:num w:numId="31">
-    <w:abstractNumId w:val="32"/>
+    <w:abstractNumId w:val="10"/>
   </w:num>
   <w:num w:numId="32">
+    <w:abstractNumId w:val="1"/>
+  </w:num>
+  <w:num w:numId="33">
+    <w:abstractNumId w:val="41"/>
+  </w:num>
+  <w:num w:numId="34">
+    <w:abstractNumId w:val="27"/>
+  </w:num>
+  <w:num w:numId="35">
+    <w:abstractNumId w:val="0"/>
+  </w:num>
+  <w:num w:numId="36">
     <w:abstractNumId w:val="42"/>
   </w:num>
-  <w:num w:numId="33">
-    <w:abstractNumId w:val="18"/>
-  </w:num>
-  <w:num w:numId="34">
-    <w:abstractNumId w:val="30"/>
-  </w:num>
-  <w:num w:numId="35">
-    <w:abstractNumId w:val="36"/>
-  </w:num>
-  <w:num w:numId="36">
-    <w:abstractNumId w:val="10"/>
-  </w:num>
   <w:num w:numId="37">
-    <w:abstractNumId w:val="1"/>
+    <w:abstractNumId w:val="5"/>
   </w:num>
   <w:num w:numId="38">
-    <w:abstractNumId w:val="15"/>
+    <w:abstractNumId w:val="38"/>
   </w:num>
   <w:num w:numId="39">
-    <w:abstractNumId w:val="46"/>
+    <w:abstractNumId w:val="24"/>
   </w:num>
   <w:num w:numId="40">
-    <w:abstractNumId w:val="33"/>
+    <w:abstractNumId w:val="28"/>
   </w:num>
   <w:num w:numId="41">
-    <w:abstractNumId w:val="0"/>
+    <w:abstractNumId w:val="8"/>
   </w:num>
   <w:num w:numId="42">
-    <w:abstractNumId w:val="14"/>
+    <w:abstractNumId w:val="31"/>
   </w:num>
   <w:num w:numId="43">
-    <w:abstractNumId w:val="47"/>
+    <w:abstractNumId w:val="19"/>
   </w:num>
   <w:num w:numId="44">
-    <w:abstractNumId w:val="20"/>
-  </w:num>
-  <w:num w:numId="45">
-    <w:abstractNumId w:val="5"/>
-  </w:num>
-  <w:num w:numId="46">
-    <w:abstractNumId w:val="43"/>
-  </w:num>
-  <w:num w:numId="47">
-    <w:abstractNumId w:val="29"/>
-  </w:num>
-  <w:num w:numId="48">
-    <w:abstractNumId w:val="34"/>
-  </w:num>
-  <w:num w:numId="49">
-    <w:abstractNumId w:val="8"/>
-  </w:num>
-  <w:num w:numId="50">
     <w:abstractNumId w:val="37"/>
   </w:num>
-  <w:numIdMacAtCleanup w:val="23"/>
+  <w:numIdMacAtCleanup w:val="44"/>
 </w:numbering>
 </file>
 
@@ -38945,7 +39308,7 @@
 </file>
 
 <file path=customXml/itemProps1.xml><?xml version="1.0" encoding="utf-8"?>
-<ds:datastoreItem xmlns:ds="http://schemas.openxmlformats.org/officeDocument/2006/customXml" ds:itemID="{E41F7DFA-EA34-479A-8E5A-33CB0CD03E06}">
+<ds:datastoreItem xmlns:ds="http://schemas.openxmlformats.org/officeDocument/2006/customXml" ds:itemID="{755AFE17-21BD-4882-BACF-BBC415E06C97}">
   <ds:schemaRefs>
     <ds:schemaRef ds:uri="http://schemas.openxmlformats.org/officeDocument/2006/bibliography"/>
   </ds:schemaRefs>

</xml_diff>